<commit_message>
Changed rubric to reflect Expo marking
</commit_message>
<xml_diff>
--- a/GAM330/2/2019-20-gam330-assignment-2-brief.docx
+++ b/GAM330/2/2019-20-gam330-assignment-2-brief.docx
@@ -431,7 +431,7 @@
                   <v:path o:extrusionok="f" gradientshapeok="t" o:connecttype="rect"/>
                   <o:lock v:ext="edit" aspectratio="t"/>
                 </v:shapetype>
-                <v:shape id="_x0000_i1027" type="#_x0000_t75" alt="/var/folders/v7/bjz4cys124x93w_t3bjp7dgw0000gn/T/com.microsoft.Word/Content.MSO/D92F0A39.tmp" style="width:172.1pt;height:146.05pt;mso-width-percent:0;mso-height-percent:0;mso-width-percent:0;mso-height-percent:0">
+                <v:shape id="_x0000_i1027" type="#_x0000_t75" alt="/var/folders/v7/bjz4cys124x93w_t3bjp7dgw0000gn/T/com.microsoft.Word/Content.MSO/D92F0A39.tmp" style="width:172pt;height:146.4pt;mso-width-percent:0;mso-height-percent:0;mso-width-percent:0;mso-height-percent:0">
                   <v:imagedata r:id="rId9" o:title="D92F0A39"/>
                 </v:shape>
               </w:pict>
@@ -563,18 +563,42 @@
               <w:rPr>
                 <w:noProof/>
               </w:rPr>
+              <w:instrText xml:space="preserve"> INCLUDEPICTURE  "https://encrypted-tbn0.gstatic.com/images?q=tbn:ANd9GcS0oMo50big2O6ysQEyySaF8tdBSWrkMra-tJZGpBOlotmqtKApng" \* MERGEFORMATINET </w:instrText>
+            </w:r>
+            <w:r>
+              <w:rPr>
+                <w:noProof/>
+              </w:rPr>
+              <w:fldChar w:fldCharType="separate"/>
+            </w:r>
+            <w:r>
+              <w:rPr>
+                <w:noProof/>
+              </w:rPr>
+              <w:fldChar w:fldCharType="begin"/>
+            </w:r>
+            <w:r>
+              <w:rPr>
+                <w:noProof/>
+              </w:rPr>
               <w:instrText xml:space="preserve"> </w:instrText>
             </w:r>
             <w:r>
               <w:rPr>
                 <w:noProof/>
               </w:rPr>
-              <w:instrText>INCLUDEPICTURE  "https://encrypted-tbn0.gstatic.com/images?q=tbn:ANd9GcS0oMo50big2O6ysQEyySaF8tdBSWrkMra-tJZGpBOlotmqtKApng" \* MERGEFORMATINET</w:instrText>
+              <w:instrText>INCLUDEPICTURE  "https://encrypted-tbn0.gstatic.c</w:instrText>
             </w:r>
             <w:r>
               <w:rPr>
                 <w:noProof/>
               </w:rPr>
+              <w:instrText>om/images?q=tbn:ANd9GcS0oMo50big2O6ysQEyySaF8tdBSWrkMra-tJZGpBOlotmqtKApng" \* MERGEFORMATINET</w:instrText>
+            </w:r>
+            <w:r>
+              <w:rPr>
+                <w:noProof/>
+              </w:rPr>
               <w:instrText xml:space="preserve"> </w:instrText>
             </w:r>
             <w:r>
@@ -588,10 +612,16 @@
                 <w:noProof/>
               </w:rPr>
               <w:pict w14:anchorId="51386A18">
-                <v:shape id="_x0000_i1026" type="#_x0000_t75" alt="Image result for falmouth games academy" style="width:172.1pt;height:113.85pt;mso-width-percent:0;mso-height-percent:0;mso-width-percent:0;mso-height-percent:0">
+                <v:shape id="_x0000_i1026" type="#_x0000_t75" alt="Image result for falmouth games academy" style="width:172pt;height:113.6pt;mso-width-percent:0;mso-height-percent:0;mso-width-percent:0;mso-height-percent:0">
                   <v:imagedata r:id="rId10" r:href="rId11"/>
                 </v:shape>
               </w:pict>
+            </w:r>
+            <w:r>
+              <w:rPr>
+                <w:noProof/>
+              </w:rPr>
+              <w:fldChar w:fldCharType="end"/>
             </w:r>
             <w:r>
               <w:rPr>
@@ -773,19 +803,37 @@
               <w:rPr>
                 <w:noProof/>
               </w:rPr>
+              <w:instrText xml:space="preserve"> INCLUDEPICTURE  "https://encrypted-tbn0.gstatic.com/images?q=tbn:ANd9GcRxv9iMOOso5joceMOrGNsGn2KwE6geIjZgV7-2kozk1DYs0Cns" \* MERGEFORMATINET </w:instrText>
+            </w:r>
+            <w:r>
+              <w:rPr>
+                <w:noProof/>
+              </w:rPr>
+              <w:fldChar w:fldCharType="separate"/>
+            </w:r>
+            <w:r>
+              <w:rPr>
+                <w:noProof/>
+              </w:rPr>
+              <w:fldChar w:fldCharType="begin"/>
+            </w:r>
+            <w:r>
+              <w:rPr>
+                <w:noProof/>
+              </w:rPr>
               <w:instrText xml:space="preserve"> </w:instrText>
             </w:r>
             <w:r>
               <w:rPr>
                 <w:noProof/>
               </w:rPr>
-              <w:instrText>INCLUDEPICTURE  "https://encrypted-tbn0.gstatic.com/images?q=tbn:ANd9GcRxv9iMOOso5joceMOrGNsGn2KwE6geIjZgV7-2kozk1DYs0Cns" \* MER</w:instrText>
+              <w:instrText>INCLUDEPICTURE  "https://encrypted-tbn0.gstatic.com/images?q=tbn:ANd9GcRxv9iMOOso5j</w:instrText>
             </w:r>
             <w:r>
               <w:rPr>
                 <w:noProof/>
               </w:rPr>
-              <w:instrText>GEFORMATINET</w:instrText>
+              <w:instrText>oceMOrGNsGn2KwE6geIjZgV7-2kozk1DYs0Cns" \* MERGEFORMATINET</w:instrText>
             </w:r>
             <w:r>
               <w:rPr>
@@ -804,10 +852,16 @@
                 <w:noProof/>
               </w:rPr>
               <w:pict w14:anchorId="71005560">
-                <v:shape id="_x0000_i1025" type="#_x0000_t75" alt="Image result for falmouth games academy" style="width:172.1pt;height:113.85pt;mso-width-percent:0;mso-height-percent:0;mso-width-percent:0;mso-height-percent:0">
+                <v:shape id="_x0000_i1025" type="#_x0000_t75" alt="Image result for falmouth games academy" style="width:172pt;height:113.6pt;mso-width-percent:0;mso-height-percent:0;mso-width-percent:0;mso-height-percent:0">
                   <v:imagedata r:id="rId12" r:href="rId13"/>
                 </v:shape>
               </w:pict>
+            </w:r>
+            <w:r>
+              <w:rPr>
+                <w:noProof/>
+              </w:rPr>
+              <w:fldChar w:fldCharType="end"/>
             </w:r>
             <w:r>
               <w:rPr>
@@ -4636,8 +4690,6 @@
       <w:r>
         <w:br w:type="page"/>
       </w:r>
-      <w:bookmarkStart w:id="0" w:name="_GoBack"/>
-      <w:bookmarkEnd w:id="0"/>
     </w:p>
     <w:p>
       <w:r>
@@ -4672,8 +4724,8 @@
       <w:tblGrid>
         <w:gridCol w:w="988"/>
         <w:gridCol w:w="1134"/>
-        <w:gridCol w:w="850"/>
-        <w:gridCol w:w="719"/>
+        <w:gridCol w:w="1002"/>
+        <w:gridCol w:w="567"/>
         <w:gridCol w:w="1699"/>
         <w:gridCol w:w="1700"/>
         <w:gridCol w:w="1699"/>
@@ -4743,7 +4795,7 @@
         </w:tc>
         <w:tc>
           <w:tcPr>
-            <w:tcW w:w="850" w:type="dxa"/>
+            <w:tcW w:w="1002" w:type="dxa"/>
             <w:vAlign w:val="center"/>
           </w:tcPr>
           <w:p>
@@ -4771,7 +4823,7 @@
         </w:tc>
         <w:tc>
           <w:tcPr>
-            <w:tcW w:w="719" w:type="dxa"/>
+            <w:tcW w:w="567" w:type="dxa"/>
             <w:vAlign w:val="center"/>
           </w:tcPr>
           <w:p>
@@ -5111,7 +5163,7 @@
         </w:tc>
         <w:tc>
           <w:tcPr>
-            <w:tcW w:w="850" w:type="dxa"/>
+            <w:tcW w:w="1002" w:type="dxa"/>
           </w:tcPr>
           <w:p>
             <w:pPr>
@@ -5216,7 +5268,7 @@
         </w:tc>
         <w:tc>
           <w:tcPr>
-            <w:tcW w:w="719" w:type="dxa"/>
+            <w:tcW w:w="567" w:type="dxa"/>
             <w:vAlign w:val="center"/>
           </w:tcPr>
           <w:p>
@@ -5235,7 +5287,15 @@
                 <w:sz w:val="16"/>
                 <w:szCs w:val="16"/>
               </w:rPr>
-              <w:t>10%</w:t>
+              <w:t>5</w:t>
+            </w:r>
+            <w:r>
+              <w:rPr>
+                <w:rFonts w:asciiTheme="minorHAnsi" w:hAnsiTheme="minorHAnsi"/>
+                <w:sz w:val="16"/>
+                <w:szCs w:val="16"/>
+              </w:rPr>
+              <w:t>%</w:t>
             </w:r>
           </w:p>
         </w:tc>
@@ -5621,7 +5681,7 @@
         </w:tc>
         <w:tc>
           <w:tcPr>
-            <w:tcW w:w="850" w:type="dxa"/>
+            <w:tcW w:w="1002" w:type="dxa"/>
           </w:tcPr>
           <w:p>
             <w:pPr>
@@ -5654,7 +5714,7 @@
         </w:tc>
         <w:tc>
           <w:tcPr>
-            <w:tcW w:w="719" w:type="dxa"/>
+            <w:tcW w:w="567" w:type="dxa"/>
             <w:vAlign w:val="center"/>
           </w:tcPr>
           <w:p>
@@ -5673,7 +5733,15 @@
                 <w:sz w:val="16"/>
                 <w:szCs w:val="16"/>
               </w:rPr>
-              <w:t>10%</w:t>
+              <w:t>10</w:t>
+            </w:r>
+            <w:r>
+              <w:rPr>
+                <w:rFonts w:asciiTheme="minorHAnsi" w:hAnsiTheme="minorHAnsi"/>
+                <w:sz w:val="16"/>
+                <w:szCs w:val="16"/>
+              </w:rPr>
+              <w:t>%</w:t>
             </w:r>
           </w:p>
         </w:tc>
@@ -6055,30 +6123,30 @@
         </w:tc>
         <w:tc>
           <w:tcPr>
-            <w:tcW w:w="850" w:type="dxa"/>
-          </w:tcPr>
-          <w:p>
-            <w:pPr>
-              <w:contextualSpacing/>
-              <w:rPr>
-                <w:rFonts w:asciiTheme="minorHAnsi" w:hAnsiTheme="minorHAnsi"/>
-                <w:sz w:val="16"/>
-                <w:szCs w:val="16"/>
-              </w:rPr>
-            </w:pPr>
-            <w:r>
-              <w:rPr>
-                <w:rFonts w:asciiTheme="minorHAnsi" w:hAnsiTheme="minorHAnsi"/>
-                <w:sz w:val="16"/>
-                <w:szCs w:val="16"/>
-              </w:rPr>
-              <w:t>Quality</w:t>
-            </w:r>
-          </w:p>
-        </w:tc>
-        <w:tc>
-          <w:tcPr>
-            <w:tcW w:w="719" w:type="dxa"/>
+            <w:tcW w:w="1002" w:type="dxa"/>
+          </w:tcPr>
+          <w:p>
+            <w:pPr>
+              <w:contextualSpacing/>
+              <w:rPr>
+                <w:rFonts w:asciiTheme="minorHAnsi" w:hAnsiTheme="minorHAnsi"/>
+                <w:sz w:val="16"/>
+                <w:szCs w:val="16"/>
+              </w:rPr>
+            </w:pPr>
+            <w:r>
+              <w:rPr>
+                <w:rFonts w:asciiTheme="minorHAnsi" w:hAnsiTheme="minorHAnsi"/>
+                <w:sz w:val="16"/>
+                <w:szCs w:val="16"/>
+              </w:rPr>
+              <w:t>Completeness</w:t>
+            </w:r>
+          </w:p>
+        </w:tc>
+        <w:tc>
+          <w:tcPr>
+            <w:tcW w:w="567" w:type="dxa"/>
             <w:vAlign w:val="center"/>
           </w:tcPr>
           <w:p>
@@ -6097,7 +6165,15 @@
                 <w:sz w:val="16"/>
                 <w:szCs w:val="16"/>
               </w:rPr>
-              <w:t>20%</w:t>
+              <w:t>5</w:t>
+            </w:r>
+            <w:r>
+              <w:rPr>
+                <w:rFonts w:asciiTheme="minorHAnsi" w:hAnsiTheme="minorHAnsi"/>
+                <w:sz w:val="16"/>
+                <w:szCs w:val="16"/>
+              </w:rPr>
+              <w:t>%</w:t>
             </w:r>
           </w:p>
         </w:tc>
@@ -6142,14 +6218,6 @@
                 <w:szCs w:val="16"/>
               </w:rPr>
             </w:pPr>
-            <w:r>
-              <w:rPr>
-                <w:rFonts w:asciiTheme="minorHAnsi" w:hAnsiTheme="minorHAnsi"/>
-                <w:sz w:val="16"/>
-                <w:szCs w:val="16"/>
-              </w:rPr>
-              <w:t>Game is too unstable / non-functional to be played enough to evaluate.</w:t>
-            </w:r>
           </w:p>
         </w:tc>
         <w:tc>
@@ -6203,30 +6271,6 @@
                 <w:szCs w:val="16"/>
               </w:rPr>
             </w:pPr>
-            <w:r>
-              <w:rPr>
-                <w:rFonts w:asciiTheme="minorHAnsi" w:hAnsiTheme="minorHAnsi"/>
-                <w:sz w:val="16"/>
-                <w:szCs w:val="16"/>
-              </w:rPr>
-              <w:t xml:space="preserve">The game runs, but may have obvious </w:t>
-            </w:r>
-            <w:r>
-              <w:rPr>
-                <w:rFonts w:asciiTheme="minorHAnsi" w:hAnsiTheme="minorHAnsi"/>
-                <w:sz w:val="16"/>
-                <w:szCs w:val="16"/>
-              </w:rPr>
-              <w:t>and</w:t>
-            </w:r>
-            <w:r>
-              <w:rPr>
-                <w:rFonts w:asciiTheme="minorHAnsi" w:hAnsiTheme="minorHAnsi"/>
-                <w:sz w:val="16"/>
-                <w:szCs w:val="16"/>
-              </w:rPr>
-              <w:t xml:space="preserve"> significant stability issues</w:t>
-            </w:r>
           </w:p>
         </w:tc>
         <w:tc>
@@ -6270,14 +6314,6 @@
                 <w:szCs w:val="16"/>
               </w:rPr>
             </w:pPr>
-            <w:r>
-              <w:rPr>
-                <w:rFonts w:asciiTheme="minorHAnsi" w:hAnsiTheme="minorHAnsi"/>
-                <w:sz w:val="16"/>
-                <w:szCs w:val="16"/>
-              </w:rPr>
-              <w:t>The game runs, but may have obvious or significant stability issues</w:t>
-            </w:r>
           </w:p>
         </w:tc>
         <w:tc>
@@ -6331,14 +6367,6 @@
                 <w:szCs w:val="16"/>
               </w:rPr>
             </w:pPr>
-            <w:r>
-              <w:rPr>
-                <w:rFonts w:asciiTheme="minorHAnsi" w:hAnsiTheme="minorHAnsi"/>
-                <w:sz w:val="16"/>
-                <w:szCs w:val="16"/>
-              </w:rPr>
-              <w:t>The game has no major issues but there are clear small-scale bugs and issues</w:t>
-            </w:r>
           </w:p>
         </w:tc>
         <w:tc>
@@ -6412,14 +6440,6 @@
                 <w:szCs w:val="16"/>
               </w:rPr>
             </w:pPr>
-            <w:r>
-              <w:rPr>
-                <w:rFonts w:asciiTheme="minorHAnsi" w:hAnsiTheme="minorHAnsi"/>
-                <w:sz w:val="16"/>
-                <w:szCs w:val="16"/>
-              </w:rPr>
-              <w:t>The game has no major issues but there are clear small-scale bugs and issues</w:t>
-            </w:r>
           </w:p>
         </w:tc>
         <w:tc>
@@ -6493,14 +6513,6 @@
                 <w:szCs w:val="16"/>
               </w:rPr>
             </w:pPr>
-            <w:r>
-              <w:rPr>
-                <w:rFonts w:asciiTheme="minorHAnsi" w:hAnsiTheme="minorHAnsi"/>
-                <w:sz w:val="16"/>
-                <w:szCs w:val="16"/>
-              </w:rPr>
-              <w:t>There are no major issues and only slight and largely imperceptible bugs and issues</w:t>
-            </w:r>
           </w:p>
         </w:tc>
         <w:tc>
@@ -6573,40 +6585,48 @@
         </w:tc>
         <w:tc>
           <w:tcPr>
-            <w:tcW w:w="850" w:type="dxa"/>
-          </w:tcPr>
-          <w:p>
-            <w:pPr>
-              <w:contextualSpacing/>
-              <w:rPr>
-                <w:rFonts w:asciiTheme="minorHAnsi" w:hAnsiTheme="minorHAnsi"/>
-                <w:sz w:val="16"/>
-                <w:szCs w:val="16"/>
-              </w:rPr>
-            </w:pPr>
-            <w:r>
-              <w:rPr>
-                <w:rFonts w:asciiTheme="minorHAnsi" w:hAnsiTheme="minorHAnsi"/>
-                <w:sz w:val="16"/>
-                <w:szCs w:val="16"/>
-              </w:rPr>
-              <w:t>Player Engagement</w:t>
-            </w:r>
-          </w:p>
-          <w:p>
-            <w:pPr>
-              <w:contextualSpacing/>
-              <w:rPr>
-                <w:rFonts w:asciiTheme="minorHAnsi" w:hAnsiTheme="minorHAnsi"/>
-                <w:sz w:val="16"/>
-                <w:szCs w:val="16"/>
-              </w:rPr>
-            </w:pPr>
-          </w:p>
-        </w:tc>
-        <w:tc>
-          <w:tcPr>
-            <w:tcW w:w="719" w:type="dxa"/>
+            <w:tcW w:w="1002" w:type="dxa"/>
+          </w:tcPr>
+          <w:p>
+            <w:pPr>
+              <w:contextualSpacing/>
+              <w:rPr>
+                <w:rFonts w:asciiTheme="minorHAnsi" w:hAnsiTheme="minorHAnsi"/>
+                <w:sz w:val="16"/>
+                <w:szCs w:val="16"/>
+              </w:rPr>
+            </w:pPr>
+            <w:r>
+              <w:rPr>
+                <w:rFonts w:asciiTheme="minorHAnsi" w:hAnsiTheme="minorHAnsi"/>
+                <w:sz w:val="16"/>
+                <w:szCs w:val="16"/>
+              </w:rPr>
+              <w:t xml:space="preserve">Player </w:t>
+            </w:r>
+            <w:r>
+              <w:rPr>
+                <w:rFonts w:asciiTheme="minorHAnsi" w:hAnsiTheme="minorHAnsi"/>
+                <w:sz w:val="16"/>
+                <w:szCs w:val="16"/>
+              </w:rPr>
+              <w:t>Experience</w:t>
+            </w:r>
+          </w:p>
+          <w:p>
+            <w:pPr>
+              <w:contextualSpacing/>
+              <w:rPr>
+                <w:rFonts w:asciiTheme="minorHAnsi" w:hAnsiTheme="minorHAnsi"/>
+                <w:sz w:val="16"/>
+                <w:szCs w:val="16"/>
+              </w:rPr>
+            </w:pPr>
+          </w:p>
+        </w:tc>
+        <w:tc>
+          <w:tcPr>
+            <w:tcW w:w="567" w:type="dxa"/>
             <w:vAlign w:val="center"/>
           </w:tcPr>
           <w:p>
@@ -7081,6 +7101,730 @@
                 <w:szCs w:val="16"/>
               </w:rPr>
               <w:t>Players want to play the game beyond reasonable expectations</w:t>
+            </w:r>
+          </w:p>
+        </w:tc>
+      </w:tr>
+      <w:tr>
+        <w:trPr>
+          <w:trHeight w:val="560"/>
+        </w:trPr>
+        <w:tc>
+          <w:tcPr>
+            <w:tcW w:w="988" w:type="dxa"/>
+            <w:vAlign w:val="center"/>
+          </w:tcPr>
+          <w:p>
+            <w:pPr>
+              <w:pBdr>
+                <w:top w:val="nil"/>
+                <w:left w:val="nil"/>
+                <w:bottom w:val="nil"/>
+                <w:right w:val="nil"/>
+                <w:between w:val="nil"/>
+              </w:pBdr>
+              <w:contextualSpacing/>
+              <w:rPr>
+                <w:rFonts w:asciiTheme="minorHAnsi" w:hAnsiTheme="minorHAnsi"/>
+                <w:sz w:val="16"/>
+                <w:szCs w:val="16"/>
+              </w:rPr>
+            </w:pPr>
+          </w:p>
+        </w:tc>
+        <w:tc>
+          <w:tcPr>
+            <w:tcW w:w="1134" w:type="dxa"/>
+          </w:tcPr>
+          <w:p>
+            <w:pPr>
+              <w:contextualSpacing/>
+              <w:rPr>
+                <w:rFonts w:asciiTheme="minorHAnsi" w:hAnsiTheme="minorHAnsi"/>
+                <w:sz w:val="16"/>
+                <w:szCs w:val="16"/>
+              </w:rPr>
+            </w:pPr>
+          </w:p>
+        </w:tc>
+        <w:tc>
+          <w:tcPr>
+            <w:tcW w:w="1002" w:type="dxa"/>
+          </w:tcPr>
+          <w:p>
+            <w:pPr>
+              <w:contextualSpacing/>
+              <w:rPr>
+                <w:rFonts w:asciiTheme="minorHAnsi" w:hAnsiTheme="minorHAnsi"/>
+                <w:sz w:val="16"/>
+                <w:szCs w:val="16"/>
+              </w:rPr>
+            </w:pPr>
+            <w:r>
+              <w:rPr>
+                <w:rFonts w:asciiTheme="minorHAnsi" w:hAnsiTheme="minorHAnsi"/>
+                <w:sz w:val="16"/>
+                <w:szCs w:val="16"/>
+              </w:rPr>
+              <w:t>Engagement</w:t>
+            </w:r>
+          </w:p>
+        </w:tc>
+        <w:tc>
+          <w:tcPr>
+            <w:tcW w:w="567" w:type="dxa"/>
+            <w:vAlign w:val="center"/>
+          </w:tcPr>
+          <w:p>
+            <w:pPr>
+              <w:contextualSpacing/>
+              <w:jc w:val="center"/>
+              <w:rPr>
+                <w:rFonts w:asciiTheme="minorHAnsi" w:hAnsiTheme="minorHAnsi"/>
+                <w:sz w:val="16"/>
+                <w:szCs w:val="16"/>
+              </w:rPr>
+            </w:pPr>
+            <w:r>
+              <w:rPr>
+                <w:rFonts w:asciiTheme="minorHAnsi" w:hAnsiTheme="minorHAnsi"/>
+                <w:sz w:val="16"/>
+                <w:szCs w:val="16"/>
+              </w:rPr>
+              <w:t>10%</w:t>
+            </w:r>
+          </w:p>
+        </w:tc>
+        <w:tc>
+          <w:tcPr>
+            <w:tcW w:w="1699" w:type="dxa"/>
+          </w:tcPr>
+          <w:p>
+            <w:pPr>
+              <w:contextualSpacing/>
+              <w:rPr>
+                <w:rFonts w:asciiTheme="minorHAnsi" w:hAnsiTheme="minorHAnsi"/>
+                <w:sz w:val="16"/>
+                <w:szCs w:val="16"/>
+              </w:rPr>
+            </w:pPr>
+            <w:r>
+              <w:rPr>
+                <w:rFonts w:asciiTheme="minorHAnsi" w:hAnsiTheme="minorHAnsi"/>
+                <w:sz w:val="16"/>
+                <w:szCs w:val="16"/>
+              </w:rPr>
+              <w:t>Game Pitch expo floor, experience at booth, enthusiasm of team, clarity of communication</w:t>
+            </w:r>
+          </w:p>
+          <w:p>
+            <w:pPr>
+              <w:contextualSpacing/>
+              <w:rPr>
+                <w:rFonts w:asciiTheme="minorHAnsi" w:hAnsiTheme="minorHAnsi"/>
+                <w:sz w:val="16"/>
+                <w:szCs w:val="16"/>
+              </w:rPr>
+            </w:pPr>
+          </w:p>
+        </w:tc>
+        <w:tc>
+          <w:tcPr>
+            <w:tcW w:w="1700" w:type="dxa"/>
+          </w:tcPr>
+          <w:p>
+            <w:pPr>
+              <w:contextualSpacing/>
+              <w:rPr>
+                <w:rFonts w:asciiTheme="minorHAnsi" w:hAnsiTheme="minorHAnsi"/>
+                <w:sz w:val="16"/>
+                <w:szCs w:val="16"/>
+              </w:rPr>
+            </w:pPr>
+          </w:p>
+        </w:tc>
+        <w:tc>
+          <w:tcPr>
+            <w:tcW w:w="1699" w:type="dxa"/>
+          </w:tcPr>
+          <w:p>
+            <w:pPr>
+              <w:contextualSpacing/>
+              <w:rPr>
+                <w:rFonts w:asciiTheme="minorHAnsi" w:hAnsiTheme="minorHAnsi"/>
+                <w:sz w:val="16"/>
+                <w:szCs w:val="16"/>
+              </w:rPr>
+            </w:pPr>
+          </w:p>
+        </w:tc>
+        <w:tc>
+          <w:tcPr>
+            <w:tcW w:w="1700" w:type="dxa"/>
+          </w:tcPr>
+          <w:p>
+            <w:pPr>
+              <w:contextualSpacing/>
+              <w:rPr>
+                <w:rFonts w:asciiTheme="minorHAnsi" w:hAnsiTheme="minorHAnsi"/>
+                <w:sz w:val="16"/>
+                <w:szCs w:val="16"/>
+              </w:rPr>
+            </w:pPr>
+          </w:p>
+        </w:tc>
+        <w:tc>
+          <w:tcPr>
+            <w:tcW w:w="1699" w:type="dxa"/>
+          </w:tcPr>
+          <w:p>
+            <w:pPr>
+              <w:contextualSpacing/>
+              <w:rPr>
+                <w:rFonts w:asciiTheme="minorHAnsi" w:hAnsiTheme="minorHAnsi"/>
+                <w:sz w:val="16"/>
+                <w:szCs w:val="16"/>
+              </w:rPr>
+            </w:pPr>
+          </w:p>
+        </w:tc>
+        <w:tc>
+          <w:tcPr>
+            <w:tcW w:w="1700" w:type="dxa"/>
+          </w:tcPr>
+          <w:p>
+            <w:pPr>
+              <w:contextualSpacing/>
+              <w:rPr>
+                <w:rFonts w:asciiTheme="minorHAnsi" w:hAnsiTheme="minorHAnsi"/>
+                <w:sz w:val="16"/>
+                <w:szCs w:val="16"/>
+              </w:rPr>
+            </w:pPr>
+          </w:p>
+        </w:tc>
+        <w:tc>
+          <w:tcPr>
+            <w:tcW w:w="1700" w:type="dxa"/>
+          </w:tcPr>
+          <w:p>
+            <w:pPr>
+              <w:contextualSpacing/>
+              <w:rPr>
+                <w:rFonts w:asciiTheme="minorHAnsi" w:hAnsiTheme="minorHAnsi"/>
+                <w:sz w:val="16"/>
+                <w:szCs w:val="16"/>
+              </w:rPr>
+            </w:pPr>
+          </w:p>
+        </w:tc>
+      </w:tr>
+      <w:tr>
+        <w:trPr>
+          <w:trHeight w:val="560"/>
+        </w:trPr>
+        <w:tc>
+          <w:tcPr>
+            <w:tcW w:w="988" w:type="dxa"/>
+            <w:vAlign w:val="center"/>
+          </w:tcPr>
+          <w:p>
+            <w:pPr>
+              <w:pBdr>
+                <w:top w:val="nil"/>
+                <w:left w:val="nil"/>
+                <w:bottom w:val="nil"/>
+                <w:right w:val="nil"/>
+                <w:between w:val="nil"/>
+              </w:pBdr>
+              <w:contextualSpacing/>
+              <w:rPr>
+                <w:rFonts w:asciiTheme="minorHAnsi" w:hAnsiTheme="minorHAnsi"/>
+                <w:sz w:val="16"/>
+                <w:szCs w:val="16"/>
+              </w:rPr>
+            </w:pPr>
+          </w:p>
+        </w:tc>
+        <w:tc>
+          <w:tcPr>
+            <w:tcW w:w="1134" w:type="dxa"/>
+          </w:tcPr>
+          <w:p>
+            <w:pPr>
+              <w:contextualSpacing/>
+              <w:rPr>
+                <w:rFonts w:asciiTheme="minorHAnsi" w:hAnsiTheme="minorHAnsi"/>
+                <w:sz w:val="16"/>
+                <w:szCs w:val="16"/>
+              </w:rPr>
+            </w:pPr>
+          </w:p>
+        </w:tc>
+        <w:tc>
+          <w:tcPr>
+            <w:tcW w:w="1002" w:type="dxa"/>
+          </w:tcPr>
+          <w:p>
+            <w:pPr>
+              <w:contextualSpacing/>
+              <w:rPr>
+                <w:rFonts w:asciiTheme="minorHAnsi" w:hAnsiTheme="minorHAnsi"/>
+                <w:sz w:val="16"/>
+                <w:szCs w:val="16"/>
+              </w:rPr>
+            </w:pPr>
+            <w:r>
+              <w:rPr>
+                <w:rFonts w:asciiTheme="minorHAnsi" w:hAnsiTheme="minorHAnsi"/>
+                <w:sz w:val="16"/>
+                <w:szCs w:val="16"/>
+              </w:rPr>
+              <w:t xml:space="preserve"> Brand</w:t>
+            </w:r>
+          </w:p>
+        </w:tc>
+        <w:tc>
+          <w:tcPr>
+            <w:tcW w:w="567" w:type="dxa"/>
+            <w:vAlign w:val="center"/>
+          </w:tcPr>
+          <w:p>
+            <w:pPr>
+              <w:contextualSpacing/>
+              <w:jc w:val="center"/>
+              <w:rPr>
+                <w:rFonts w:asciiTheme="minorHAnsi" w:hAnsiTheme="minorHAnsi"/>
+                <w:sz w:val="16"/>
+                <w:szCs w:val="16"/>
+              </w:rPr>
+            </w:pPr>
+            <w:r>
+              <w:rPr>
+                <w:rFonts w:asciiTheme="minorHAnsi" w:hAnsiTheme="minorHAnsi"/>
+                <w:sz w:val="16"/>
+                <w:szCs w:val="16"/>
+              </w:rPr>
+              <w:t>5%</w:t>
+            </w:r>
+          </w:p>
+        </w:tc>
+        <w:tc>
+          <w:tcPr>
+            <w:tcW w:w="1699" w:type="dxa"/>
+          </w:tcPr>
+          <w:p>
+            <w:pPr>
+              <w:contextualSpacing/>
+              <w:rPr>
+                <w:rFonts w:asciiTheme="minorHAnsi" w:hAnsiTheme="minorHAnsi"/>
+                <w:sz w:val="16"/>
+                <w:szCs w:val="16"/>
+              </w:rPr>
+            </w:pPr>
+            <w:r>
+              <w:rPr>
+                <w:rFonts w:asciiTheme="minorHAnsi" w:hAnsiTheme="minorHAnsi"/>
+                <w:sz w:val="16"/>
+                <w:szCs w:val="16"/>
+              </w:rPr>
+              <w:t xml:space="preserve">Quality of </w:t>
+            </w:r>
+            <w:r>
+              <w:rPr>
+                <w:rFonts w:asciiTheme="minorHAnsi" w:hAnsiTheme="minorHAnsi"/>
+                <w:sz w:val="16"/>
+                <w:szCs w:val="16"/>
+              </w:rPr>
+              <w:t xml:space="preserve">Marketing materials, </w:t>
+            </w:r>
+            <w:r>
+              <w:rPr>
+                <w:rFonts w:asciiTheme="minorHAnsi" w:hAnsiTheme="minorHAnsi"/>
+                <w:sz w:val="16"/>
+                <w:szCs w:val="16"/>
+              </w:rPr>
+              <w:t>clarity of studio/game identity, alignment with target market, IP awareness</w:t>
+            </w:r>
+            <w:bookmarkStart w:id="0" w:name="_GoBack"/>
+            <w:bookmarkEnd w:id="0"/>
+          </w:p>
+          <w:p>
+            <w:pPr>
+              <w:contextualSpacing/>
+              <w:rPr>
+                <w:rFonts w:asciiTheme="minorHAnsi" w:hAnsiTheme="minorHAnsi"/>
+                <w:sz w:val="16"/>
+                <w:szCs w:val="16"/>
+              </w:rPr>
+            </w:pPr>
+          </w:p>
+        </w:tc>
+        <w:tc>
+          <w:tcPr>
+            <w:tcW w:w="1700" w:type="dxa"/>
+          </w:tcPr>
+          <w:p>
+            <w:pPr>
+              <w:contextualSpacing/>
+              <w:rPr>
+                <w:rFonts w:asciiTheme="minorHAnsi" w:hAnsiTheme="minorHAnsi"/>
+                <w:sz w:val="16"/>
+                <w:szCs w:val="16"/>
+              </w:rPr>
+            </w:pPr>
+          </w:p>
+        </w:tc>
+        <w:tc>
+          <w:tcPr>
+            <w:tcW w:w="1699" w:type="dxa"/>
+          </w:tcPr>
+          <w:p>
+            <w:pPr>
+              <w:contextualSpacing/>
+              <w:rPr>
+                <w:rFonts w:asciiTheme="minorHAnsi" w:hAnsiTheme="minorHAnsi"/>
+                <w:sz w:val="16"/>
+                <w:szCs w:val="16"/>
+              </w:rPr>
+            </w:pPr>
+          </w:p>
+        </w:tc>
+        <w:tc>
+          <w:tcPr>
+            <w:tcW w:w="1700" w:type="dxa"/>
+          </w:tcPr>
+          <w:p>
+            <w:pPr>
+              <w:contextualSpacing/>
+              <w:rPr>
+                <w:rFonts w:asciiTheme="minorHAnsi" w:hAnsiTheme="minorHAnsi"/>
+                <w:sz w:val="16"/>
+                <w:szCs w:val="16"/>
+              </w:rPr>
+            </w:pPr>
+          </w:p>
+        </w:tc>
+        <w:tc>
+          <w:tcPr>
+            <w:tcW w:w="1699" w:type="dxa"/>
+          </w:tcPr>
+          <w:p>
+            <w:pPr>
+              <w:contextualSpacing/>
+              <w:rPr>
+                <w:rFonts w:asciiTheme="minorHAnsi" w:hAnsiTheme="minorHAnsi"/>
+                <w:sz w:val="16"/>
+                <w:szCs w:val="16"/>
+              </w:rPr>
+            </w:pPr>
+          </w:p>
+        </w:tc>
+        <w:tc>
+          <w:tcPr>
+            <w:tcW w:w="1700" w:type="dxa"/>
+          </w:tcPr>
+          <w:p>
+            <w:pPr>
+              <w:contextualSpacing/>
+              <w:rPr>
+                <w:rFonts w:asciiTheme="minorHAnsi" w:hAnsiTheme="minorHAnsi"/>
+                <w:sz w:val="16"/>
+                <w:szCs w:val="16"/>
+              </w:rPr>
+            </w:pPr>
+          </w:p>
+        </w:tc>
+        <w:tc>
+          <w:tcPr>
+            <w:tcW w:w="1700" w:type="dxa"/>
+          </w:tcPr>
+          <w:p>
+            <w:pPr>
+              <w:contextualSpacing/>
+              <w:rPr>
+                <w:rFonts w:asciiTheme="minorHAnsi" w:hAnsiTheme="minorHAnsi"/>
+                <w:sz w:val="16"/>
+                <w:szCs w:val="16"/>
+              </w:rPr>
+            </w:pPr>
+          </w:p>
+        </w:tc>
+      </w:tr>
+      <w:tr>
+        <w:trPr>
+          <w:trHeight w:val="560"/>
+        </w:trPr>
+        <w:tc>
+          <w:tcPr>
+            <w:tcW w:w="988" w:type="dxa"/>
+            <w:vAlign w:val="center"/>
+          </w:tcPr>
+          <w:p>
+            <w:pPr>
+              <w:pBdr>
+                <w:top w:val="nil"/>
+                <w:left w:val="nil"/>
+                <w:bottom w:val="nil"/>
+                <w:right w:val="nil"/>
+                <w:between w:val="nil"/>
+              </w:pBdr>
+              <w:contextualSpacing/>
+              <w:rPr>
+                <w:rFonts w:asciiTheme="minorHAnsi" w:hAnsiTheme="minorHAnsi"/>
+                <w:sz w:val="16"/>
+                <w:szCs w:val="16"/>
+              </w:rPr>
+            </w:pPr>
+          </w:p>
+        </w:tc>
+        <w:tc>
+          <w:tcPr>
+            <w:tcW w:w="1134" w:type="dxa"/>
+          </w:tcPr>
+          <w:p>
+            <w:pPr>
+              <w:contextualSpacing/>
+              <w:rPr>
+                <w:rFonts w:asciiTheme="minorHAnsi" w:hAnsiTheme="minorHAnsi"/>
+                <w:sz w:val="16"/>
+                <w:szCs w:val="16"/>
+              </w:rPr>
+            </w:pPr>
+          </w:p>
+        </w:tc>
+        <w:tc>
+          <w:tcPr>
+            <w:tcW w:w="1002" w:type="dxa"/>
+          </w:tcPr>
+          <w:p>
+            <w:pPr>
+              <w:contextualSpacing/>
+              <w:rPr>
+                <w:rFonts w:asciiTheme="minorHAnsi" w:hAnsiTheme="minorHAnsi"/>
+                <w:sz w:val="16"/>
+                <w:szCs w:val="16"/>
+              </w:rPr>
+            </w:pPr>
+            <w:r>
+              <w:rPr>
+                <w:rFonts w:asciiTheme="minorHAnsi" w:hAnsiTheme="minorHAnsi"/>
+                <w:sz w:val="16"/>
+                <w:szCs w:val="16"/>
+              </w:rPr>
+              <w:t>Stability</w:t>
+            </w:r>
+          </w:p>
+        </w:tc>
+        <w:tc>
+          <w:tcPr>
+            <w:tcW w:w="567" w:type="dxa"/>
+            <w:vAlign w:val="center"/>
+          </w:tcPr>
+          <w:p>
+            <w:pPr>
+              <w:contextualSpacing/>
+              <w:jc w:val="center"/>
+              <w:rPr>
+                <w:rFonts w:asciiTheme="minorHAnsi" w:hAnsiTheme="minorHAnsi"/>
+                <w:sz w:val="16"/>
+                <w:szCs w:val="16"/>
+              </w:rPr>
+            </w:pPr>
+            <w:r>
+              <w:rPr>
+                <w:rFonts w:asciiTheme="minorHAnsi" w:hAnsiTheme="minorHAnsi"/>
+                <w:sz w:val="16"/>
+                <w:szCs w:val="16"/>
+              </w:rPr>
+              <w:t>5%</w:t>
+            </w:r>
+          </w:p>
+        </w:tc>
+        <w:tc>
+          <w:tcPr>
+            <w:tcW w:w="1699" w:type="dxa"/>
+          </w:tcPr>
+          <w:p>
+            <w:pPr>
+              <w:contextualSpacing/>
+              <w:rPr>
+                <w:rFonts w:asciiTheme="minorHAnsi" w:hAnsiTheme="minorHAnsi"/>
+                <w:sz w:val="16"/>
+                <w:szCs w:val="16"/>
+              </w:rPr>
+            </w:pPr>
+            <w:r>
+              <w:rPr>
+                <w:rFonts w:asciiTheme="minorHAnsi" w:hAnsiTheme="minorHAnsi"/>
+                <w:sz w:val="16"/>
+                <w:szCs w:val="16"/>
+              </w:rPr>
+              <w:t>Game is too unstable / non-functional to be played enough to evaluate.</w:t>
+            </w:r>
+          </w:p>
+          <w:p>
+            <w:pPr>
+              <w:contextualSpacing/>
+              <w:rPr>
+                <w:rFonts w:asciiTheme="minorHAnsi" w:hAnsiTheme="minorHAnsi"/>
+                <w:sz w:val="16"/>
+                <w:szCs w:val="16"/>
+              </w:rPr>
+            </w:pPr>
+          </w:p>
+        </w:tc>
+        <w:tc>
+          <w:tcPr>
+            <w:tcW w:w="1700" w:type="dxa"/>
+          </w:tcPr>
+          <w:p>
+            <w:pPr>
+              <w:contextualSpacing/>
+              <w:rPr>
+                <w:rFonts w:asciiTheme="minorHAnsi" w:hAnsiTheme="minorHAnsi"/>
+                <w:sz w:val="16"/>
+                <w:szCs w:val="16"/>
+              </w:rPr>
+            </w:pPr>
+            <w:r>
+              <w:rPr>
+                <w:rFonts w:asciiTheme="minorHAnsi" w:hAnsiTheme="minorHAnsi"/>
+                <w:sz w:val="16"/>
+                <w:szCs w:val="16"/>
+              </w:rPr>
+              <w:t xml:space="preserve">The game runs, but may have obvious </w:t>
+            </w:r>
+            <w:r>
+              <w:rPr>
+                <w:rFonts w:asciiTheme="minorHAnsi" w:hAnsiTheme="minorHAnsi"/>
+                <w:sz w:val="16"/>
+                <w:szCs w:val="16"/>
+              </w:rPr>
+              <w:t>and</w:t>
+            </w:r>
+            <w:r>
+              <w:rPr>
+                <w:rFonts w:asciiTheme="minorHAnsi" w:hAnsiTheme="minorHAnsi"/>
+                <w:sz w:val="16"/>
+                <w:szCs w:val="16"/>
+              </w:rPr>
+              <w:t xml:space="preserve"> significant stability issues</w:t>
+            </w:r>
+          </w:p>
+        </w:tc>
+        <w:tc>
+          <w:tcPr>
+            <w:tcW w:w="1699" w:type="dxa"/>
+          </w:tcPr>
+          <w:p>
+            <w:pPr>
+              <w:contextualSpacing/>
+              <w:rPr>
+                <w:rFonts w:asciiTheme="minorHAnsi" w:hAnsiTheme="minorHAnsi"/>
+                <w:sz w:val="16"/>
+                <w:szCs w:val="16"/>
+              </w:rPr>
+            </w:pPr>
+            <w:r>
+              <w:rPr>
+                <w:rFonts w:asciiTheme="minorHAnsi" w:hAnsiTheme="minorHAnsi"/>
+                <w:sz w:val="16"/>
+                <w:szCs w:val="16"/>
+              </w:rPr>
+              <w:t>The game runs, but may have obvious or significant stability issues</w:t>
+            </w:r>
+          </w:p>
+        </w:tc>
+        <w:tc>
+          <w:tcPr>
+            <w:tcW w:w="1700" w:type="dxa"/>
+          </w:tcPr>
+          <w:p>
+            <w:pPr>
+              <w:contextualSpacing/>
+              <w:rPr>
+                <w:rFonts w:asciiTheme="minorHAnsi" w:hAnsiTheme="minorHAnsi"/>
+                <w:sz w:val="16"/>
+                <w:szCs w:val="16"/>
+              </w:rPr>
+            </w:pPr>
+            <w:r>
+              <w:rPr>
+                <w:rFonts w:asciiTheme="minorHAnsi" w:hAnsiTheme="minorHAnsi"/>
+                <w:sz w:val="16"/>
+                <w:szCs w:val="16"/>
+              </w:rPr>
+              <w:t>The game has no major issues but there are clear small-scale bugs and issues</w:t>
+            </w:r>
+          </w:p>
+        </w:tc>
+        <w:tc>
+          <w:tcPr>
+            <w:tcW w:w="1699" w:type="dxa"/>
+          </w:tcPr>
+          <w:p>
+            <w:pPr>
+              <w:contextualSpacing/>
+              <w:rPr>
+                <w:rFonts w:asciiTheme="minorHAnsi" w:hAnsiTheme="minorHAnsi"/>
+                <w:sz w:val="16"/>
+                <w:szCs w:val="16"/>
+              </w:rPr>
+            </w:pPr>
+            <w:r>
+              <w:rPr>
+                <w:rFonts w:asciiTheme="minorHAnsi" w:hAnsiTheme="minorHAnsi"/>
+                <w:sz w:val="16"/>
+                <w:szCs w:val="16"/>
+              </w:rPr>
+              <w:t>The game has no major issues but there are clear small-scale bugs and issues</w:t>
+            </w:r>
+          </w:p>
+        </w:tc>
+        <w:tc>
+          <w:tcPr>
+            <w:tcW w:w="1700" w:type="dxa"/>
+          </w:tcPr>
+          <w:p>
+            <w:pPr>
+              <w:contextualSpacing/>
+              <w:rPr>
+                <w:rFonts w:asciiTheme="minorHAnsi" w:hAnsiTheme="minorHAnsi"/>
+                <w:sz w:val="16"/>
+                <w:szCs w:val="16"/>
+              </w:rPr>
+            </w:pPr>
+            <w:r>
+              <w:rPr>
+                <w:rFonts w:asciiTheme="minorHAnsi" w:hAnsiTheme="minorHAnsi"/>
+                <w:sz w:val="16"/>
+                <w:szCs w:val="16"/>
+              </w:rPr>
+              <w:t>There are no major issues and only slight and largely imperceptible bugs and issues</w:t>
+            </w:r>
+          </w:p>
+        </w:tc>
+        <w:tc>
+          <w:tcPr>
+            <w:tcW w:w="1700" w:type="dxa"/>
+          </w:tcPr>
+          <w:p>
+            <w:pPr>
+              <w:contextualSpacing/>
+              <w:rPr>
+                <w:rFonts w:asciiTheme="minorHAnsi" w:hAnsiTheme="minorHAnsi"/>
+                <w:sz w:val="16"/>
+                <w:szCs w:val="16"/>
+              </w:rPr>
+            </w:pPr>
+            <w:r>
+              <w:rPr>
+                <w:rFonts w:asciiTheme="minorHAnsi" w:hAnsiTheme="minorHAnsi"/>
+                <w:sz w:val="16"/>
+                <w:szCs w:val="16"/>
+              </w:rPr>
+              <w:t>There are no major issues and any</w:t>
             </w:r>
           </w:p>
         </w:tc>
@@ -11065,7 +11809,7 @@
       </w:pPr>
     </w:pPrDefault>
   </w:docDefaults>
-  <w:latentStyles w:defLockedState="0" w:defUIPriority="99" w:defSemiHidden="0" w:defUnhideWhenUsed="0" w:defQFormat="0" w:count="377">
+  <w:latentStyles w:defLockedState="0" w:defUIPriority="99" w:defSemiHidden="0" w:defUnhideWhenUsed="0" w:defQFormat="0" w:count="376">
     <w:lsdException w:name="Normal" w:uiPriority="0" w:qFormat="1"/>
     <w:lsdException w:name="heading 1" w:uiPriority="9" w:qFormat="1"/>
     <w:lsdException w:name="heading 2" w:semiHidden="1" w:uiPriority="9" w:unhideWhenUsed="1" w:qFormat="1"/>
@@ -11442,7 +12186,6 @@
     <w:lsdException w:name="Hashtag" w:semiHidden="1" w:unhideWhenUsed="1"/>
     <w:lsdException w:name="Unresolved Mention" w:semiHidden="1" w:unhideWhenUsed="1"/>
     <w:lsdException w:name="Smart Link" w:semiHidden="1" w:unhideWhenUsed="1"/>
-    <w:lsdException w:name="Smart Link Error" w:semiHidden="1" w:unhideWhenUsed="1"/>
   </w:latentStyles>
   <w:style w:type="paragraph" w:default="1" w:styleId="Normal">
     <w:name w:val="Normal"/>
@@ -12120,7 +12863,7 @@
 </file>
 
 <file path=customXml/itemProps1.xml><?xml version="1.0" encoding="utf-8"?>
-<ds:datastoreItem xmlns:ds="http://schemas.openxmlformats.org/officeDocument/2006/customXml" ds:itemID="{97B22E69-EFEB-704A-8B83-43FC61319B52}">
+<ds:datastoreItem xmlns:ds="http://schemas.openxmlformats.org/officeDocument/2006/customXml" ds:itemID="{9F52B342-D907-6E44-8281-EB06CEB4AF75}">
   <ds:schemaRefs>
     <ds:schemaRef ds:uri="http://schemas.openxmlformats.org/officeDocument/2006/bibliography"/>
   </ds:schemaRefs>

</xml_diff>

<commit_message>
Added spacing so that EPO Engegement in the marking rubric is no longer spread across two pages
</commit_message>
<xml_diff>
--- a/GAM330/2/2019-20-gam330-assignment-2-brief.docx
+++ b/GAM330/2/2019-20-gam330-assignment-2-brief.docx
@@ -288,7 +288,6 @@
             <w:pPr>
               <w:pStyle w:val="BodyText"/>
             </w:pPr>
-            <w:bookmarkStart w:id="0" w:name="_GoBack"/>
           </w:p>
           <w:p>
             <w:pPr>
@@ -402,7 +401,7 @@
                   <v:path o:extrusionok="f" gradientshapeok="t" o:connecttype="rect"/>
                   <o:lock v:ext="edit" aspectratio="t"/>
                 </v:shapetype>
-                <v:shape id="_x0000_i1027" type="#_x0000_t75" alt="/var/folders/v7/bjz4cys124x93w_t3bjp7dgw0000gn/T/com.microsoft.Word/Content.MSO/D92F0A39.tmp" style="width:172.25pt;height:146.2pt;mso-width-percent:0;mso-height-percent:0;mso-width-percent:0;mso-height-percent:0">
+                <v:shape id="_x0000_i1025" type="#_x0000_t75" alt="/var/folders/v7/bjz4cys124x93w_t3bjp7dgw0000gn/T/com.microsoft.Word/Content.MSO/D92F0A39.tmp" style="width:172.5pt;height:146.25pt;mso-width-percent:0;mso-height-percent:0;mso-width-percent:0;mso-height-percent:0">
                   <v:imagedata r:id="rId9" o:title="D92F0A39"/>
                 </v:shape>
               </w:pict>
@@ -582,11 +581,53 @@
               <w:rPr>
                 <w:noProof/>
               </w:rPr>
+              <w:fldChar w:fldCharType="begin"/>
+            </w:r>
+            <w:r>
+              <w:rPr>
+                <w:noProof/>
+              </w:rPr>
+              <w:instrText xml:space="preserve"> </w:instrText>
+            </w:r>
+            <w:r>
+              <w:rPr>
+                <w:noProof/>
+              </w:rPr>
+              <w:instrText xml:space="preserve">INCLUDEPICTURE </w:instrText>
+            </w:r>
+            <w:r>
+              <w:rPr>
+                <w:noProof/>
+              </w:rPr>
+              <w:instrText xml:space="preserve"> "https://encrypted-tbn0.gstatic.com/images?q=tbn:ANd9GcS0oMo50big2O6ysQEyySaF8tdBSWrkMra-tJZGpBOlotmqtKApng" \* MERGEFORMATINET</w:instrText>
+            </w:r>
+            <w:r>
+              <w:rPr>
+                <w:noProof/>
+              </w:rPr>
+              <w:instrText xml:space="preserve"> </w:instrText>
+            </w:r>
+            <w:r>
+              <w:rPr>
+                <w:noProof/>
+              </w:rPr>
+              <w:fldChar w:fldCharType="separate"/>
+            </w:r>
+            <w:r>
+              <w:rPr>
+                <w:noProof/>
+              </w:rPr>
               <w:pict w14:anchorId="43784830">
-                <v:shape id="_x0000_i1026" type="#_x0000_t75" alt="Image result for falmouth games academy" style="width:171.7pt;height:113.55pt;mso-width-percent:0;mso-height-percent:0;mso-width-percent:0;mso-height-percent:0">
+                <v:shape id="_x0000_i1026" type="#_x0000_t75" alt="Image result for falmouth games academy" style="width:171.75pt;height:113.25pt;mso-width-percent:0;mso-height-percent:0;mso-width-percent:0;mso-height-percent:0">
                   <v:imagedata r:id="rId10" r:href="rId11"/>
                 </v:shape>
               </w:pict>
+            </w:r>
+            <w:r>
+              <w:rPr>
+                <w:noProof/>
+              </w:rPr>
+              <w:fldChar w:fldCharType="end"/>
             </w:r>
             <w:r>
               <w:rPr>
@@ -828,11 +869,53 @@
               <w:rPr>
                 <w:noProof/>
               </w:rPr>
+              <w:fldChar w:fldCharType="begin"/>
+            </w:r>
+            <w:r>
+              <w:rPr>
+                <w:noProof/>
+              </w:rPr>
+              <w:instrText xml:space="preserve"> </w:instrText>
+            </w:r>
+            <w:r>
+              <w:rPr>
+                <w:noProof/>
+              </w:rPr>
+              <w:instrText>INCLUDEPICTURE  "https://encrypted-tbn0.gstati</w:instrText>
+            </w:r>
+            <w:r>
+              <w:rPr>
+                <w:noProof/>
+              </w:rPr>
+              <w:instrText>c.com/images?q=tbn:ANd9GcRxv9iMOOso5joceMOrGNsGn2KwE6geIjZgV7-2kozk1DYs0Cns" \* MERGEFORMATINET</w:instrText>
+            </w:r>
+            <w:r>
+              <w:rPr>
+                <w:noProof/>
+              </w:rPr>
+              <w:instrText xml:space="preserve"> </w:instrText>
+            </w:r>
+            <w:r>
+              <w:rPr>
+                <w:noProof/>
+              </w:rPr>
+              <w:fldChar w:fldCharType="separate"/>
+            </w:r>
+            <w:r>
+              <w:rPr>
+                <w:noProof/>
+              </w:rPr>
               <w:pict w14:anchorId="7B0273FC">
-                <v:shape id="_x0000_i1025" type="#_x0000_t75" alt="Image result for falmouth games academy" style="width:171.7pt;height:113.55pt;mso-width-percent:0;mso-height-percent:0;mso-width-percent:0;mso-height-percent:0">
+                <v:shape id="_x0000_i1027" type="#_x0000_t75" alt="Image result for falmouth games academy" style="width:171.75pt;height:113.25pt;mso-width-percent:0;mso-height-percent:0;mso-width-percent:0;mso-height-percent:0">
                   <v:imagedata r:id="rId12" r:href="rId13"/>
                 </v:shape>
               </w:pict>
+            </w:r>
+            <w:r>
+              <w:rPr>
+                <w:noProof/>
+              </w:rPr>
+              <w:fldChar w:fldCharType="end"/>
             </w:r>
             <w:r>
               <w:rPr>
@@ -1656,7 +1739,6 @@
           </w:p>
         </w:tc>
       </w:tr>
-      <w:bookmarkEnd w:id="0"/>
     </w:tbl>
     <w:p>
       <w:pPr>
@@ -6517,7 +6599,7 @@
       </w:tr>
       <w:tr>
         <w:trPr>
-          <w:trHeight w:val="560"/>
+          <w:trHeight w:val="3547"/>
         </w:trPr>
         <w:tc>
           <w:tcPr>
@@ -6987,6 +7069,8 @@
             </w:r>
           </w:p>
         </w:tc>
+        <w:bookmarkStart w:id="0" w:name="_GoBack"/>
+        <w:bookmarkEnd w:id="0"/>
       </w:tr>
       <w:tr>
         <w:trPr>
@@ -14301,7 +14385,7 @@
 </file>
 
 <file path=customXml/itemProps1.xml><?xml version="1.0" encoding="utf-8"?>
-<ds:datastoreItem xmlns:ds="http://schemas.openxmlformats.org/officeDocument/2006/customXml" ds:itemID="{02BA5AC5-687E-9C47-957A-4C7753C92C5D}">
+<ds:datastoreItem xmlns:ds="http://schemas.openxmlformats.org/officeDocument/2006/customXml" ds:itemID="{A3BD5B05-FFEA-44AE-BC72-F676B83E2446}">
   <ds:schemaRefs>
     <ds:schemaRef ds:uri="http://schemas.openxmlformats.org/officeDocument/2006/bibliography"/>
   </ds:schemaRefs>

</xml_diff>

<commit_message>
Added some additional pricing tiers
</commit_message>
<xml_diff>
--- a/GAM330/2/2019-20-gam330-assignment-2-brief.docx
+++ b/GAM330/2/2019-20-gam330-assignment-2-brief.docx
@@ -268,8 +268,6 @@
         </w:rPr>
         <w:t xml:space="preserve"> &amp; Brian McDonald</w:t>
       </w:r>
-      <w:bookmarkStart w:id="0" w:name="_GoBack"/>
-      <w:bookmarkEnd w:id="0"/>
     </w:p>
     <w:p>
       <w:pPr>
@@ -644,19 +642,31 @@
               <w:rPr>
                 <w:noProof/>
               </w:rPr>
+              <w:instrText xml:space="preserve"> INCLUDEPICTURE  "https://encrypted-tbn0.gstatic.com/images?q=tbn:ANd9GcS0oMo50big2O6ysQEyySaF8tdBSWrkMra-tJZGpBOlotmqtKApng" \* MERGEFORMATINET </w:instrText>
+            </w:r>
+            <w:r>
+              <w:rPr>
+                <w:noProof/>
+              </w:rPr>
+              <w:fldChar w:fldCharType="separate"/>
+            </w:r>
+            <w:r>
+              <w:rPr>
+                <w:noProof/>
+              </w:rPr>
+              <w:fldChar w:fldCharType="begin"/>
+            </w:r>
+            <w:r>
+              <w:rPr>
+                <w:noProof/>
+              </w:rPr>
               <w:instrText xml:space="preserve"> </w:instrText>
             </w:r>
             <w:r>
               <w:rPr>
                 <w:noProof/>
               </w:rPr>
-              <w:instrText>INCLUDEPICTURE  "https://encrypted-tbn0.gstatic.com/images?q=tbn:ANd9GcS0oMo50big2O6ysQEyySa</w:instrText>
-            </w:r>
-            <w:r>
-              <w:rPr>
-                <w:noProof/>
-              </w:rPr>
-              <w:instrText>F8tdBSWrkMra-tJZGpBOlotmqtKApng" \* MERGEFORMATINET</w:instrText>
+              <w:instrText>INCLUDEPICTURE  "https://encrypted-tbn0.gstatic.com/images?q=tbn:ANd9GcS0oMo50big2O6ysQEyySaF8tdBSWrkMra-tJZGpBOlotmqtKApng" \* MERGEFORMATINET</w:instrText>
             </w:r>
             <w:r>
               <w:rPr>
@@ -679,6 +689,12 @@
                   <v:imagedata r:id="rId10" r:href="rId11"/>
                 </v:shape>
               </w:pict>
+            </w:r>
+            <w:r>
+              <w:rPr>
+                <w:noProof/>
+              </w:rPr>
+              <w:fldChar w:fldCharType="end"/>
             </w:r>
             <w:r>
               <w:rPr>
@@ -964,19 +980,37 @@
               <w:rPr>
                 <w:noProof/>
               </w:rPr>
+              <w:instrText xml:space="preserve"> INCLUDEPICTURE  "https://encrypted-tbn0.gstatic.com/images?q=tbn:ANd9GcRxv9iMOOso5joceMOrGNsGn2KwE6geIjZgV7-2kozk1DYs0Cns" \* MERGEFORMATINET </w:instrText>
+            </w:r>
+            <w:r>
+              <w:rPr>
+                <w:noProof/>
+              </w:rPr>
+              <w:fldChar w:fldCharType="separate"/>
+            </w:r>
+            <w:r>
+              <w:rPr>
+                <w:noProof/>
+              </w:rPr>
+              <w:fldChar w:fldCharType="begin"/>
+            </w:r>
+            <w:r>
+              <w:rPr>
+                <w:noProof/>
+              </w:rPr>
               <w:instrText xml:space="preserve"> </w:instrText>
             </w:r>
             <w:r>
               <w:rPr>
                 <w:noProof/>
               </w:rPr>
-              <w:instrText>INCLUDEPICTURE  "https://encrypted-tbn0.gstatic.com/images?q=tbn:ANd9GcRxv9iMOOso5joceMOrGNsGn2KwE6geIjZgV7-2kozk1DYs0Cns" \* MERGEFORMA</w:instrText>
+              <w:instrText>INCLUDEPICTURE  "https://encrypted-tbn0.gstatic.com/images?q=tbn:ANd9GcRxv9iMOOso5</w:instrText>
             </w:r>
             <w:r>
               <w:rPr>
                 <w:noProof/>
               </w:rPr>
-              <w:instrText>TINET</w:instrText>
+              <w:instrText>joceMOrGNsGn2KwE6geIjZgV7-2kozk1DYs0Cns" \* MERGEFORMATINET</w:instrText>
             </w:r>
             <w:r>
               <w:rPr>
@@ -999,6 +1033,12 @@
                   <v:imagedata r:id="rId12" r:href="rId13"/>
                 </v:shape>
               </w:pict>
+            </w:r>
+            <w:r>
+              <w:rPr>
+                <w:noProof/>
+              </w:rPr>
+              <w:fldChar w:fldCharType="end"/>
             </w:r>
             <w:r>
               <w:rPr>
@@ -7796,6 +7836,26 @@
               </w:rPr>
             </w:pPr>
           </w:p>
+          <w:p>
+            <w:pPr>
+              <w:contextualSpacing/>
+              <w:rPr>
+                <w:rFonts w:asciiTheme="minorHAnsi" w:hAnsiTheme="minorHAnsi"/>
+                <w:sz w:val="16"/>
+                <w:szCs w:val="16"/>
+              </w:rPr>
+            </w:pPr>
+            <w:r>
+              <w:rPr>
+                <w:rFonts w:asciiTheme="minorHAnsi" w:hAnsiTheme="minorHAnsi"/>
+                <w:sz w:val="16"/>
+                <w:szCs w:val="16"/>
+              </w:rPr>
+              <w:t>The page feels like the game should be released for free.</w:t>
+            </w:r>
+            <w:bookmarkStart w:id="0" w:name="_GoBack"/>
+            <w:bookmarkEnd w:id="0"/>
+          </w:p>
         </w:tc>
         <w:tc>
           <w:tcPr>
@@ -7858,6 +7918,40 @@
               </w:rPr>
             </w:pPr>
           </w:p>
+          <w:p>
+            <w:pPr>
+              <w:contextualSpacing/>
+              <w:rPr>
+                <w:rFonts w:asciiTheme="minorHAnsi" w:hAnsiTheme="minorHAnsi"/>
+                <w:sz w:val="16"/>
+                <w:szCs w:val="16"/>
+              </w:rPr>
+            </w:pPr>
+            <w:r>
+              <w:rPr>
+                <w:rFonts w:asciiTheme="minorHAnsi" w:hAnsiTheme="minorHAnsi"/>
+                <w:sz w:val="16"/>
+                <w:szCs w:val="16"/>
+              </w:rPr>
+              <w:t>The page feels like a small Indie studio and the audience would likely pay around $</w:t>
+            </w:r>
+            <w:r>
+              <w:rPr>
+                <w:rFonts w:asciiTheme="minorHAnsi" w:hAnsiTheme="minorHAnsi"/>
+                <w:sz w:val="16"/>
+                <w:szCs w:val="16"/>
+              </w:rPr>
+              <w:t>2</w:t>
+            </w:r>
+            <w:r>
+              <w:rPr>
+                <w:rFonts w:asciiTheme="minorHAnsi" w:hAnsiTheme="minorHAnsi"/>
+                <w:sz w:val="16"/>
+                <w:szCs w:val="16"/>
+              </w:rPr>
+              <w:t xml:space="preserve"> for the game.</w:t>
+            </w:r>
+          </w:p>
         </w:tc>
         <w:tc>
           <w:tcPr>
@@ -7908,6 +8002,46 @@
               </w:rPr>
               <w:t>The game description captures excitement for the audience and does a good job of making the audience want to download the game.</w:t>
             </w:r>
+            <w:r>
+              <w:rPr>
+                <w:rFonts w:asciiTheme="minorHAnsi" w:hAnsiTheme="minorHAnsi"/>
+                <w:sz w:val="16"/>
+                <w:szCs w:val="16"/>
+              </w:rPr>
+              <w:br/>
+            </w:r>
+            <w:r>
+              <w:rPr>
+                <w:rFonts w:asciiTheme="minorHAnsi" w:hAnsiTheme="minorHAnsi"/>
+                <w:sz w:val="16"/>
+                <w:szCs w:val="16"/>
+              </w:rPr>
+              <w:br/>
+            </w:r>
+            <w:r>
+              <w:rPr>
+                <w:rFonts w:asciiTheme="minorHAnsi" w:hAnsiTheme="minorHAnsi"/>
+                <w:sz w:val="16"/>
+                <w:szCs w:val="16"/>
+              </w:rPr>
+              <w:t xml:space="preserve">The page feels like a small Indie studio and the audience would likely pay </w:t>
+            </w:r>
+            <w:r>
+              <w:rPr>
+                <w:rFonts w:asciiTheme="minorHAnsi" w:hAnsiTheme="minorHAnsi"/>
+                <w:sz w:val="16"/>
+                <w:szCs w:val="16"/>
+              </w:rPr>
+              <w:t>around</w:t>
+            </w:r>
+            <w:r>
+              <w:rPr>
+                <w:rFonts w:asciiTheme="minorHAnsi" w:hAnsiTheme="minorHAnsi"/>
+                <w:sz w:val="16"/>
+                <w:szCs w:val="16"/>
+              </w:rPr>
+              <w:t xml:space="preserve"> $5 for the game.</w:t>
+            </w:r>
           </w:p>
         </w:tc>
         <w:tc>
@@ -8006,8 +8140,25 @@
                 <w:szCs w:val="16"/>
               </w:rPr>
               <w:br/>
-              <w:t>The page feels like a small Indie studio and the audience would likely pay under $5 for the game.</w:t>
-            </w:r>
+            </w:r>
+            <w:r>
+              <w:rPr>
+                <w:rFonts w:asciiTheme="minorHAnsi" w:hAnsiTheme="minorHAnsi"/>
+                <w:sz w:val="16"/>
+                <w:szCs w:val="16"/>
+              </w:rPr>
+              <w:t>The page feels like a larger Indie studio and the audience would likely pay between $5 &amp; $10 for the game.</w:t>
+            </w:r>
+          </w:p>
+          <w:p>
+            <w:pPr>
+              <w:contextualSpacing/>
+              <w:rPr>
+                <w:rFonts w:asciiTheme="minorHAnsi" w:hAnsiTheme="minorHAnsi"/>
+                <w:sz w:val="16"/>
+                <w:szCs w:val="16"/>
+              </w:rPr>
+            </w:pPr>
           </w:p>
         </w:tc>
         <w:tc>
@@ -8117,18 +8268,24 @@
                 <w:sz w:val="16"/>
                 <w:szCs w:val="16"/>
               </w:rPr>
-              <w:t>The page feels like a larger Indie studio and the audience would likely pay over $5 for the game.</w:t>
-            </w:r>
-          </w:p>
-          <w:p>
-            <w:pPr>
-              <w:contextualSpacing/>
-              <w:rPr>
-                <w:rFonts w:asciiTheme="minorHAnsi" w:hAnsiTheme="minorHAnsi"/>
-                <w:sz w:val="16"/>
-                <w:szCs w:val="16"/>
-              </w:rPr>
-            </w:pPr>
+              <w:t xml:space="preserve">The page feels like a larger Indie studio and the audience would likely pay </w:t>
+            </w:r>
+            <w:r>
+              <w:rPr>
+                <w:rFonts w:asciiTheme="minorHAnsi" w:hAnsiTheme="minorHAnsi"/>
+                <w:sz w:val="16"/>
+                <w:szCs w:val="16"/>
+              </w:rPr>
+              <w:t xml:space="preserve">over </w:t>
+            </w:r>
+            <w:r>
+              <w:rPr>
+                <w:rFonts w:asciiTheme="minorHAnsi" w:hAnsiTheme="minorHAnsi"/>
+                <w:sz w:val="16"/>
+                <w:szCs w:val="16"/>
+              </w:rPr>
+              <w:t>$10 for the game</w:t>
+            </w:r>
           </w:p>
         </w:tc>
       </w:tr>
@@ -14110,7 +14267,7 @@
 </file>
 
 <file path=customXml/itemProps1.xml><?xml version="1.0" encoding="utf-8"?>
-<ds:datastoreItem xmlns:ds="http://schemas.openxmlformats.org/officeDocument/2006/customXml" ds:itemID="{FFC23262-8C67-4ED1-9331-FFDC2877740E}">
+<ds:datastoreItem xmlns:ds="http://schemas.openxmlformats.org/officeDocument/2006/customXml" ds:itemID="{EBE2EF33-BA78-4474-92EE-589A1321E040}">
   <ds:schemaRefs>
     <ds:schemaRef ds:uri="http://schemas.openxmlformats.org/officeDocument/2006/bibliography"/>
   </ds:schemaRefs>

</xml_diff>

<commit_message>
Made changes based on MS feedback
</commit_message>
<xml_diff>
--- a/GAM330/2/2019-20-gam330-assignment-2-brief.docx
+++ b/GAM330/2/2019-20-gam330-assignment-2-brief.docx
@@ -357,8 +357,22 @@
                 <w:iCs/>
                 <w:color w:val="363636"/>
               </w:rPr>
-              <w:t>- Cliff Bleszinski</w:t>
-            </w:r>
+              <w:t xml:space="preserve">- Cliff </w:t>
+            </w:r>
+            <w:proofErr w:type="spellStart"/>
+            <w:r>
+              <w:rPr>
+                <w:rStyle w:val="Strong"/>
+                <w:rFonts w:asciiTheme="minorHAnsi" w:hAnsiTheme="minorHAnsi" w:cstheme="minorHAnsi"/>
+                <w:b w:val="0"/>
+                <w:bCs w:val="0"/>
+                <w:i/>
+                <w:iCs/>
+                <w:color w:val="363636"/>
+              </w:rPr>
+              <w:t>Bleszinski</w:t>
+            </w:r>
+            <w:proofErr w:type="spellEnd"/>
           </w:p>
           <w:p>
             <w:pPr>
@@ -660,13 +674,37 @@
               <w:rPr>
                 <w:noProof/>
               </w:rPr>
+              <w:instrText xml:space="preserve"> INCLUDEPICTURE  "https://encrypted-tbn0.gstatic.com/images?q=tbn:ANd9GcS0oMo50big2O6ysQEyySaF8tdBSWrkMra-tJZGpBOlotmqtKApng" \* MERGEFORMATINET </w:instrText>
+            </w:r>
+            <w:r>
+              <w:rPr>
+                <w:noProof/>
+              </w:rPr>
+              <w:fldChar w:fldCharType="separate"/>
+            </w:r>
+            <w:r>
+              <w:rPr>
+                <w:noProof/>
+              </w:rPr>
+              <w:fldChar w:fldCharType="begin"/>
+            </w:r>
+            <w:r>
+              <w:rPr>
+                <w:noProof/>
+              </w:rPr>
               <w:instrText xml:space="preserve"> </w:instrText>
             </w:r>
             <w:r>
               <w:rPr>
                 <w:noProof/>
               </w:rPr>
-              <w:instrText>INCLUDEPICTURE  "https://encrypted-tbn0.gstatic.com/images?q=tbn:ANd9GcS0oMo50big2O6ysQEyySaF8tdBSWrkMra-tJZGpBOlotmqtKApng" \* MERGEFORMATINET</w:instrText>
+              <w:instrText>INCLUDEPICTURE  "https://encrypted-tbn0.</w:instrText>
+            </w:r>
+            <w:r>
+              <w:rPr>
+                <w:noProof/>
+              </w:rPr>
+              <w:instrText>gstatic.com/images?q=tbn:ANd9GcS0oMo50big2O6ysQEyySaF8tdBSWrkMra-tJZGpBOlotmqtKApng" \* MERGEFORMATINET</w:instrText>
             </w:r>
             <w:r>
               <w:rPr>
@@ -689,6 +727,12 @@
                   <v:imagedata r:id="rId10" r:href="rId11"/>
                 </v:shape>
               </w:pict>
+            </w:r>
+            <w:r>
+              <w:rPr>
+                <w:noProof/>
+              </w:rPr>
+              <w:fldChar w:fldCharType="end"/>
             </w:r>
             <w:r>
               <w:rPr>
@@ -816,307 +860,9 @@
                 <w:iCs/>
                 <w:color w:val="363636"/>
               </w:rPr>
-              <w:t>- Irme Jele</w:t>
-            </w:r>
-          </w:p>
-          <w:p>
-            <w:pPr>
-              <w:pStyle w:val="BodyText"/>
-            </w:pPr>
-          </w:p>
-          <w:p>
-            <w:pPr>
-              <w:pStyle w:val="BodyText"/>
-            </w:pPr>
-          </w:p>
-          <w:p>
-            <w:pPr>
-              <w:rPr>
-                <w:rFonts w:ascii="Times New Roman" w:eastAsia="Times New Roman" w:hAnsi="Times New Roman" w:cs="Times New Roman"/>
-              </w:rPr>
-            </w:pPr>
-            <w:r>
-              <w:fldChar w:fldCharType="begin"/>
-            </w:r>
-            <w:r>
-              <w:instrText xml:space="preserve"> INCLUDEPICTURE "https://encrypted-tbn0.gstatic.com/images?q=tbn:ANd9GcRxv9iMOOso5joceMOrGNsGn2KwE6geIjZgV7-2kozk1DYs0Cns" \* MERGEFORMATINET </w:instrText>
-            </w:r>
-            <w:r>
-              <w:fldChar w:fldCharType="separate"/>
-            </w:r>
-            <w:r>
-              <w:rPr>
-                <w:noProof/>
-              </w:rPr>
-              <w:fldChar w:fldCharType="begin"/>
-            </w:r>
-            <w:r>
-              <w:rPr>
-                <w:noProof/>
-              </w:rPr>
-              <w:instrText xml:space="preserve"> INCLUDEPICTURE  "https://encrypted-tbn0.gstatic.com/images?q=tbn:ANd9GcRxv9iMOOso5joceMOrGNsGn2KwE6geIjZgV7-2kozk1DYs0Cns" \* MERGEFORMATINET </w:instrText>
-            </w:r>
-            <w:r>
-              <w:rPr>
-                <w:noProof/>
-              </w:rPr>
-              <w:fldChar w:fldCharType="separate"/>
-            </w:r>
-            <w:r>
-              <w:rPr>
-                <w:noProof/>
-              </w:rPr>
-              <w:fldChar w:fldCharType="begin"/>
-            </w:r>
-            <w:r>
-              <w:rPr>
-                <w:noProof/>
-              </w:rPr>
-              <w:instrText xml:space="preserve"> INCLUDEPICTURE  "https://encrypted-tbn0.gstatic.com/images?q=tbn:ANd9GcRxv9iMOOso5joceMOrGNsGn2KwE6geIjZgV7-2kozk1DYs0Cns" \* MERGEFORMATINET </w:instrText>
-            </w:r>
-            <w:r>
-              <w:rPr>
-                <w:noProof/>
-              </w:rPr>
-              <w:fldChar w:fldCharType="separate"/>
-            </w:r>
-            <w:r>
-              <w:rPr>
-                <w:noProof/>
-              </w:rPr>
-              <w:fldChar w:fldCharType="begin"/>
-            </w:r>
-            <w:r>
-              <w:rPr>
-                <w:noProof/>
-              </w:rPr>
-              <w:instrText xml:space="preserve"> INCLUDEPICTURE  "https://encrypted-tbn0.gstatic.com/images?q=tbn:ANd9GcRxv9iMOOso5joceMOrGNsGn2KwE6geIjZgV7-2kozk1DYs0Cns" \* MERGEFORMATINET </w:instrText>
-            </w:r>
-            <w:r>
-              <w:rPr>
-                <w:noProof/>
-              </w:rPr>
-              <w:fldChar w:fldCharType="separate"/>
-            </w:r>
-            <w:r>
-              <w:rPr>
-                <w:noProof/>
-              </w:rPr>
-              <w:fldChar w:fldCharType="begin"/>
-            </w:r>
-            <w:r>
-              <w:rPr>
-                <w:noProof/>
-              </w:rPr>
-              <w:instrText xml:space="preserve"> INCLUDEPICTURE  "https://encrypted-tbn0.gstatic.com/images?q=tbn:ANd9GcRxv9iMOOso5joceMOrGNsGn2KwE6geIjZgV7-2kozk1DYs0Cns" \* MERGEFORMATINET </w:instrText>
-            </w:r>
-            <w:r>
-              <w:rPr>
-                <w:noProof/>
-              </w:rPr>
-              <w:fldChar w:fldCharType="separate"/>
-            </w:r>
-            <w:r>
-              <w:rPr>
-                <w:noProof/>
-              </w:rPr>
-              <w:fldChar w:fldCharType="begin"/>
-            </w:r>
-            <w:r>
-              <w:rPr>
-                <w:noProof/>
-              </w:rPr>
-              <w:instrText xml:space="preserve"> INCLUDEPICTURE  "https://encrypted-tbn0.gstatic.com/images?q=tbn:ANd9GcRxv9iMOOso5joceMOrGNsGn2KwE6geIjZgV7-2kozk1DYs0Cns" \* MERGEFORMATINET </w:instrText>
-            </w:r>
-            <w:r>
-              <w:rPr>
-                <w:noProof/>
-              </w:rPr>
-              <w:fldChar w:fldCharType="separate"/>
-            </w:r>
-            <w:r>
-              <w:rPr>
-                <w:noProof/>
-              </w:rPr>
-              <w:fldChar w:fldCharType="begin"/>
-            </w:r>
-            <w:r>
-              <w:rPr>
-                <w:noProof/>
-              </w:rPr>
-              <w:instrText xml:space="preserve"> INCLUDEPICTURE  "https://encrypted-tbn0.gstatic.com/images?q=tbn:ANd9GcRxv9iMOOso5joceMOrGNsGn2KwE6geIjZgV7-2kozk1DYs0Cns" \* MERGEFORMATINET </w:instrText>
-            </w:r>
-            <w:r>
-              <w:rPr>
-                <w:noProof/>
-              </w:rPr>
-              <w:fldChar w:fldCharType="separate"/>
-            </w:r>
-            <w:r>
-              <w:rPr>
-                <w:noProof/>
-              </w:rPr>
-              <w:fldChar w:fldCharType="begin"/>
-            </w:r>
-            <w:r>
-              <w:rPr>
-                <w:noProof/>
-              </w:rPr>
-              <w:instrText xml:space="preserve"> INCLUDEPICTURE  "https://encrypted-tbn0.gstatic.com/images?q=tbn:ANd9GcRxv9iMOOso5joceMOrGNsGn2KwE6geIjZgV7-2kozk1DYs0Cns" \* MERGEFORMATINET </w:instrText>
-            </w:r>
-            <w:r>
-              <w:rPr>
-                <w:noProof/>
-              </w:rPr>
-              <w:fldChar w:fldCharType="separate"/>
-            </w:r>
-            <w:r>
-              <w:rPr>
-                <w:noProof/>
-              </w:rPr>
-              <w:fldChar w:fldCharType="begin"/>
-            </w:r>
-            <w:r>
-              <w:rPr>
-                <w:noProof/>
-              </w:rPr>
-              <w:instrText xml:space="preserve"> INCLUDEPICTURE  "https://encrypted-tbn0.gstatic.com/images?q=tbn:ANd9GcRxv9iMOOso5joceMOrGNsGn2KwE6geIjZgV7-2kozk1DYs0Cns" \* MERGEFORMATINET </w:instrText>
-            </w:r>
-            <w:r>
-              <w:rPr>
-                <w:noProof/>
-              </w:rPr>
-              <w:fldChar w:fldCharType="separate"/>
-            </w:r>
-            <w:r>
-              <w:rPr>
-                <w:noProof/>
-              </w:rPr>
-              <w:fldChar w:fldCharType="begin"/>
-            </w:r>
-            <w:r>
-              <w:rPr>
-                <w:noProof/>
-              </w:rPr>
-              <w:instrText xml:space="preserve"> </w:instrText>
-            </w:r>
-            <w:r>
-              <w:rPr>
-                <w:noProof/>
-              </w:rPr>
-              <w:instrText>INCLUDEPICTURE  "https://encrypted-tbn0.gstatic.com/images?q=tbn:ANd9GcRxv9iMOOso5</w:instrText>
-            </w:r>
-            <w:r>
-              <w:rPr>
-                <w:noProof/>
-              </w:rPr>
-              <w:instrText>joceMOrGNsGn2KwE6geIjZgV7-2kozk1DYs0Cns" \* MERGEFORMATINET</w:instrText>
-            </w:r>
-            <w:r>
-              <w:rPr>
-                <w:noProof/>
-              </w:rPr>
-              <w:instrText xml:space="preserve"> </w:instrText>
-            </w:r>
-            <w:r>
-              <w:rPr>
-                <w:noProof/>
-              </w:rPr>
-              <w:fldChar w:fldCharType="separate"/>
-            </w:r>
-            <w:r>
-              <w:rPr>
-                <w:noProof/>
-              </w:rPr>
-              <w:pict w14:anchorId="7B0273FC">
-                <v:shape id="_x0000_i1027" type="#_x0000_t75" alt="Image result for falmouth games academy" style="width:171.75pt;height:113.25pt;mso-width-percent:0;mso-height-percent:0;mso-width-percent:0;mso-height-percent:0">
-                  <v:imagedata r:id="rId12" r:href="rId13"/>
-                </v:shape>
-              </w:pict>
-            </w:r>
-            <w:r>
-              <w:rPr>
-                <w:noProof/>
-              </w:rPr>
-              <w:fldChar w:fldCharType="end"/>
-            </w:r>
-            <w:r>
-              <w:rPr>
-                <w:noProof/>
-              </w:rPr>
-              <w:fldChar w:fldCharType="end"/>
-            </w:r>
-            <w:r>
-              <w:rPr>
-                <w:noProof/>
-              </w:rPr>
-              <w:fldChar w:fldCharType="end"/>
-            </w:r>
-            <w:r>
-              <w:rPr>
-                <w:noProof/>
-              </w:rPr>
-              <w:fldChar w:fldCharType="end"/>
-            </w:r>
-            <w:r>
-              <w:rPr>
-                <w:noProof/>
-              </w:rPr>
-              <w:fldChar w:fldCharType="end"/>
-            </w:r>
-            <w:r>
-              <w:rPr>
-                <w:noProof/>
-              </w:rPr>
-              <w:fldChar w:fldCharType="end"/>
-            </w:r>
-            <w:r>
-              <w:rPr>
-                <w:noProof/>
-              </w:rPr>
-              <w:fldChar w:fldCharType="end"/>
-            </w:r>
-            <w:r>
-              <w:rPr>
-                <w:noProof/>
-              </w:rPr>
-              <w:fldChar w:fldCharType="end"/>
-            </w:r>
-            <w:r>
-              <w:rPr>
-                <w:noProof/>
-              </w:rPr>
-              <w:fldChar w:fldCharType="end"/>
-            </w:r>
-            <w:r>
-              <w:fldChar w:fldCharType="end"/>
-            </w:r>
-          </w:p>
-          <w:p>
-            <w:pPr>
-              <w:pStyle w:val="BodyText"/>
-            </w:pPr>
-          </w:p>
-          <w:p>
-            <w:pPr>
-              <w:pStyle w:val="BodyText"/>
-            </w:pPr>
-          </w:p>
-          <w:p>
-            <w:pPr>
-              <w:pStyle w:val="NormalWeb"/>
-              <w:shd w:val="clear" w:color="auto" w:fill="FFFFFF"/>
-              <w:spacing w:before="0" w:beforeAutospacing="0" w:after="450" w:afterAutospacing="0"/>
-              <w:jc w:val="center"/>
-              <w:rPr>
-                <w:rFonts w:asciiTheme="minorHAnsi" w:hAnsiTheme="minorHAnsi" w:cstheme="minorHAnsi"/>
-                <w:b/>
-                <w:bCs/>
-                <w:i/>
-                <w:iCs/>
-                <w:color w:val="4A4A4A"/>
-              </w:rPr>
-            </w:pPr>
+              <w:t xml:space="preserve">- </w:t>
+            </w:r>
+            <w:proofErr w:type="spellStart"/>
             <w:r>
               <w:rPr>
                 <w:rStyle w:val="Strong"/>
@@ -1127,24 +873,9 @@
                 <w:iCs/>
                 <w:color w:val="363636"/>
               </w:rPr>
-              <w:t>"Lets optimize for player experience rather than what we think will make more money."</w:t>
-            </w:r>
-          </w:p>
-          <w:p>
-            <w:pPr>
-              <w:pStyle w:val="NormalWeb"/>
-              <w:shd w:val="clear" w:color="auto" w:fill="FFFFFF"/>
-              <w:spacing w:before="0" w:beforeAutospacing="0" w:after="450" w:afterAutospacing="0"/>
-              <w:jc w:val="center"/>
-              <w:rPr>
-                <w:rFonts w:asciiTheme="minorHAnsi" w:hAnsiTheme="minorHAnsi" w:cstheme="minorHAnsi"/>
-                <w:b/>
-                <w:bCs/>
-                <w:i/>
-                <w:iCs/>
-                <w:color w:val="4A4A4A"/>
-              </w:rPr>
-            </w:pPr>
+              <w:t>Irme</w:t>
+            </w:r>
+            <w:proofErr w:type="spellEnd"/>
             <w:r>
               <w:rPr>
                 <w:rStyle w:val="Strong"/>
@@ -1155,6 +886,411 @@
                 <w:iCs/>
                 <w:color w:val="363636"/>
               </w:rPr>
+              <w:t xml:space="preserve"> </w:t>
+            </w:r>
+            <w:proofErr w:type="spellStart"/>
+            <w:r>
+              <w:rPr>
+                <w:rStyle w:val="Strong"/>
+                <w:rFonts w:asciiTheme="minorHAnsi" w:hAnsiTheme="minorHAnsi" w:cstheme="minorHAnsi"/>
+                <w:b w:val="0"/>
+                <w:bCs w:val="0"/>
+                <w:i/>
+                <w:iCs/>
+                <w:color w:val="363636"/>
+              </w:rPr>
+              <w:t>Jele</w:t>
+            </w:r>
+            <w:proofErr w:type="spellEnd"/>
+          </w:p>
+          <w:p>
+            <w:pPr>
+              <w:pStyle w:val="BodyText"/>
+            </w:pPr>
+          </w:p>
+          <w:p>
+            <w:pPr>
+              <w:pStyle w:val="BodyText"/>
+            </w:pPr>
+          </w:p>
+          <w:p>
+            <w:pPr>
+              <w:rPr>
+                <w:rFonts w:ascii="Times New Roman" w:eastAsia="Times New Roman" w:hAnsi="Times New Roman" w:cs="Times New Roman"/>
+              </w:rPr>
+            </w:pPr>
+            <w:r>
+              <w:fldChar w:fldCharType="begin"/>
+            </w:r>
+            <w:r>
+              <w:instrText xml:space="preserve"> INCLUDEPICTURE "https://encrypted-tbn0.gstatic.com/images?q=tbn:ANd9GcRxv9iMOOso5joceMOrGNsGn2KwE6geIjZgV7-2kozk1DYs0Cns" \* MERGEFORMATINET </w:instrText>
+            </w:r>
+            <w:r>
+              <w:fldChar w:fldCharType="separate"/>
+            </w:r>
+            <w:r>
+              <w:rPr>
+                <w:noProof/>
+              </w:rPr>
+              <w:fldChar w:fldCharType="begin"/>
+            </w:r>
+            <w:r>
+              <w:rPr>
+                <w:noProof/>
+              </w:rPr>
+              <w:instrText xml:space="preserve"> INCLUDEPICTURE  "https://encrypted-tbn0.gstatic.com/images?q=tbn:ANd9GcRxv9iMOOso5joceMOrGNsGn2KwE6geIjZgV7-2kozk1DYs0Cns" \* MERGEFORMATINET </w:instrText>
+            </w:r>
+            <w:r>
+              <w:rPr>
+                <w:noProof/>
+              </w:rPr>
+              <w:fldChar w:fldCharType="separate"/>
+            </w:r>
+            <w:r>
+              <w:rPr>
+                <w:noProof/>
+              </w:rPr>
+              <w:fldChar w:fldCharType="begin"/>
+            </w:r>
+            <w:r>
+              <w:rPr>
+                <w:noProof/>
+              </w:rPr>
+              <w:instrText xml:space="preserve"> INCLUDEPICTURE  "https://encrypted-tbn0.gstatic.com/images?q=tbn:ANd9GcRxv9iMOOso5joceMOrGNsGn2KwE6geIjZgV7-2kozk1DYs0Cns" \* MERGEFORMATINET </w:instrText>
+            </w:r>
+            <w:r>
+              <w:rPr>
+                <w:noProof/>
+              </w:rPr>
+              <w:fldChar w:fldCharType="separate"/>
+            </w:r>
+            <w:r>
+              <w:rPr>
+                <w:noProof/>
+              </w:rPr>
+              <w:fldChar w:fldCharType="begin"/>
+            </w:r>
+            <w:r>
+              <w:rPr>
+                <w:noProof/>
+              </w:rPr>
+              <w:instrText xml:space="preserve"> INCLUDEPICTURE  "https://encrypted-tbn0.gstatic.com/images?q=tbn:ANd9GcRxv9iMOOso5joceMOrGNsGn2KwE6geIjZgV7-2kozk1DYs0Cns" \* MERGEFORMATINET </w:instrText>
+            </w:r>
+            <w:r>
+              <w:rPr>
+                <w:noProof/>
+              </w:rPr>
+              <w:fldChar w:fldCharType="separate"/>
+            </w:r>
+            <w:r>
+              <w:rPr>
+                <w:noProof/>
+              </w:rPr>
+              <w:fldChar w:fldCharType="begin"/>
+            </w:r>
+            <w:r>
+              <w:rPr>
+                <w:noProof/>
+              </w:rPr>
+              <w:instrText xml:space="preserve"> INCLUDEPICTURE  "https://encrypted-tbn0.gstatic.com/images?q=tbn:ANd9GcRxv9iMOOso5joceMOrGNsGn2KwE6geIjZgV7-2kozk1DYs0Cns" \* MERGEFORMATINET </w:instrText>
+            </w:r>
+            <w:r>
+              <w:rPr>
+                <w:noProof/>
+              </w:rPr>
+              <w:fldChar w:fldCharType="separate"/>
+            </w:r>
+            <w:r>
+              <w:rPr>
+                <w:noProof/>
+              </w:rPr>
+              <w:fldChar w:fldCharType="begin"/>
+            </w:r>
+            <w:r>
+              <w:rPr>
+                <w:noProof/>
+              </w:rPr>
+              <w:instrText xml:space="preserve"> INCLUDEPICTURE  "https://encrypted-tbn0.gstatic.com/images?q=tbn:ANd9GcRxv9iMOOso5joceMOrGNsGn2KwE6geIjZgV7-2kozk1DYs0Cns" \* MERGEFORMATINET </w:instrText>
+            </w:r>
+            <w:r>
+              <w:rPr>
+                <w:noProof/>
+              </w:rPr>
+              <w:fldChar w:fldCharType="separate"/>
+            </w:r>
+            <w:r>
+              <w:rPr>
+                <w:noProof/>
+              </w:rPr>
+              <w:fldChar w:fldCharType="begin"/>
+            </w:r>
+            <w:r>
+              <w:rPr>
+                <w:noProof/>
+              </w:rPr>
+              <w:instrText xml:space="preserve"> INCLUDEPICTURE  "https://encrypted-tbn0.gstatic.com/images?q=tbn:ANd9GcRxv9iMOOso5joceMOrGNsGn2KwE6geIjZgV7-2kozk1DYs0Cns" \* MERGEFORMATINET </w:instrText>
+            </w:r>
+            <w:r>
+              <w:rPr>
+                <w:noProof/>
+              </w:rPr>
+              <w:fldChar w:fldCharType="separate"/>
+            </w:r>
+            <w:r>
+              <w:rPr>
+                <w:noProof/>
+              </w:rPr>
+              <w:fldChar w:fldCharType="begin"/>
+            </w:r>
+            <w:r>
+              <w:rPr>
+                <w:noProof/>
+              </w:rPr>
+              <w:instrText xml:space="preserve"> INCLUDEPICTURE  "https://encrypted-tbn0.gstatic.com/images?q=tbn:ANd9GcRxv9iMOOso5joceMOrGNsGn2KwE6geIjZgV7-2kozk1DYs0Cns" \* MERGEFORMATINET </w:instrText>
+            </w:r>
+            <w:r>
+              <w:rPr>
+                <w:noProof/>
+              </w:rPr>
+              <w:fldChar w:fldCharType="separate"/>
+            </w:r>
+            <w:r>
+              <w:rPr>
+                <w:noProof/>
+              </w:rPr>
+              <w:fldChar w:fldCharType="begin"/>
+            </w:r>
+            <w:r>
+              <w:rPr>
+                <w:noProof/>
+              </w:rPr>
+              <w:instrText xml:space="preserve"> INCLUDEPICTURE  "https://encrypted-tbn0.gstatic.com/images?q=tbn:ANd9GcRxv9iMOOso5joceMOrGNsGn2KwE6geIjZgV7-2kozk1DYs0Cns" \* MERGEFORMATINET </w:instrText>
+            </w:r>
+            <w:r>
+              <w:rPr>
+                <w:noProof/>
+              </w:rPr>
+              <w:fldChar w:fldCharType="separate"/>
+            </w:r>
+            <w:r>
+              <w:rPr>
+                <w:noProof/>
+              </w:rPr>
+              <w:fldChar w:fldCharType="begin"/>
+            </w:r>
+            <w:r>
+              <w:rPr>
+                <w:noProof/>
+              </w:rPr>
+              <w:instrText xml:space="preserve"> INCLUDEPICTURE  "https://encrypted-tbn0.gstatic.com/images?q=tbn:ANd9GcRxv9iMOOso5joceMOrGNsGn2KwE6geIjZgV7-2kozk1DYs0Cns" \* MERGEFORMATINET </w:instrText>
+            </w:r>
+            <w:r>
+              <w:rPr>
+                <w:noProof/>
+              </w:rPr>
+              <w:fldChar w:fldCharType="separate"/>
+            </w:r>
+            <w:r>
+              <w:rPr>
+                <w:noProof/>
+              </w:rPr>
+              <w:fldChar w:fldCharType="begin"/>
+            </w:r>
+            <w:r>
+              <w:rPr>
+                <w:noProof/>
+              </w:rPr>
+              <w:instrText xml:space="preserve"> </w:instrText>
+            </w:r>
+            <w:r>
+              <w:rPr>
+                <w:noProof/>
+              </w:rPr>
+              <w:instrText>INCLUDEPICTURE  "https</w:instrText>
+            </w:r>
+            <w:r>
+              <w:rPr>
+                <w:noProof/>
+              </w:rPr>
+              <w:instrText>://encrypted-tbn0.gstatic.com/images?q=tbn:ANd9GcRxv9iMOOso5joceMOrGNsGn2KwE6geIjZgV7-2kozk1DYs0Cns" \* MERGEFORMATINET</w:instrText>
+            </w:r>
+            <w:r>
+              <w:rPr>
+                <w:noProof/>
+              </w:rPr>
+              <w:instrText xml:space="preserve"> </w:instrText>
+            </w:r>
+            <w:r>
+              <w:rPr>
+                <w:noProof/>
+              </w:rPr>
+              <w:fldChar w:fldCharType="separate"/>
+            </w:r>
+            <w:r>
+              <w:rPr>
+                <w:noProof/>
+              </w:rPr>
+              <w:pict w14:anchorId="7B0273FC">
+                <v:shape id="_x0000_i1027" type="#_x0000_t75" alt="Image result for falmouth games academy" style="width:171.75pt;height:113.25pt;mso-width-percent:0;mso-height-percent:0;mso-width-percent:0;mso-height-percent:0">
+                  <v:imagedata r:id="rId12" r:href="rId13"/>
+                </v:shape>
+              </w:pict>
+            </w:r>
+            <w:r>
+              <w:rPr>
+                <w:noProof/>
+              </w:rPr>
+              <w:fldChar w:fldCharType="end"/>
+            </w:r>
+            <w:r>
+              <w:rPr>
+                <w:noProof/>
+              </w:rPr>
+              <w:fldChar w:fldCharType="end"/>
+            </w:r>
+            <w:r>
+              <w:rPr>
+                <w:noProof/>
+              </w:rPr>
+              <w:fldChar w:fldCharType="end"/>
+            </w:r>
+            <w:r>
+              <w:rPr>
+                <w:noProof/>
+              </w:rPr>
+              <w:fldChar w:fldCharType="end"/>
+            </w:r>
+            <w:r>
+              <w:rPr>
+                <w:noProof/>
+              </w:rPr>
+              <w:fldChar w:fldCharType="end"/>
+            </w:r>
+            <w:r>
+              <w:rPr>
+                <w:noProof/>
+              </w:rPr>
+              <w:fldChar w:fldCharType="end"/>
+            </w:r>
+            <w:r>
+              <w:rPr>
+                <w:noProof/>
+              </w:rPr>
+              <w:fldChar w:fldCharType="end"/>
+            </w:r>
+            <w:r>
+              <w:rPr>
+                <w:noProof/>
+              </w:rPr>
+              <w:fldChar w:fldCharType="end"/>
+            </w:r>
+            <w:r>
+              <w:rPr>
+                <w:noProof/>
+              </w:rPr>
+              <w:fldChar w:fldCharType="end"/>
+            </w:r>
+            <w:r>
+              <w:rPr>
+                <w:noProof/>
+              </w:rPr>
+              <w:fldChar w:fldCharType="end"/>
+            </w:r>
+            <w:r>
+              <w:fldChar w:fldCharType="end"/>
+            </w:r>
+          </w:p>
+          <w:p>
+            <w:pPr>
+              <w:pStyle w:val="BodyText"/>
+            </w:pPr>
+          </w:p>
+          <w:p>
+            <w:pPr>
+              <w:pStyle w:val="BodyText"/>
+            </w:pPr>
+          </w:p>
+          <w:p>
+            <w:pPr>
+              <w:pStyle w:val="NormalWeb"/>
+              <w:shd w:val="clear" w:color="auto" w:fill="FFFFFF"/>
+              <w:spacing w:before="0" w:beforeAutospacing="0" w:after="450" w:afterAutospacing="0"/>
+              <w:jc w:val="center"/>
+              <w:rPr>
+                <w:rFonts w:asciiTheme="minorHAnsi" w:hAnsiTheme="minorHAnsi" w:cstheme="minorHAnsi"/>
+                <w:b/>
+                <w:bCs/>
+                <w:i/>
+                <w:iCs/>
+                <w:color w:val="4A4A4A"/>
+              </w:rPr>
+            </w:pPr>
+            <w:r>
+              <w:rPr>
+                <w:rStyle w:val="Strong"/>
+                <w:rFonts w:asciiTheme="minorHAnsi" w:hAnsiTheme="minorHAnsi" w:cstheme="minorHAnsi"/>
+                <w:b w:val="0"/>
+                <w:bCs w:val="0"/>
+                <w:i/>
+                <w:iCs/>
+                <w:color w:val="363636"/>
+              </w:rPr>
+              <w:t>"</w:t>
+            </w:r>
+            <w:proofErr w:type="spellStart"/>
+            <w:proofErr w:type="gramStart"/>
+            <w:r>
+              <w:rPr>
+                <w:rStyle w:val="Strong"/>
+                <w:rFonts w:asciiTheme="minorHAnsi" w:hAnsiTheme="minorHAnsi" w:cstheme="minorHAnsi"/>
+                <w:b w:val="0"/>
+                <w:bCs w:val="0"/>
+                <w:i/>
+                <w:iCs/>
+                <w:color w:val="363636"/>
+              </w:rPr>
+              <w:t>Lets</w:t>
+            </w:r>
+            <w:proofErr w:type="spellEnd"/>
+            <w:proofErr w:type="gramEnd"/>
+            <w:r>
+              <w:rPr>
+                <w:rStyle w:val="Strong"/>
+                <w:rFonts w:asciiTheme="minorHAnsi" w:hAnsiTheme="minorHAnsi" w:cstheme="minorHAnsi"/>
+                <w:b w:val="0"/>
+                <w:bCs w:val="0"/>
+                <w:i/>
+                <w:iCs/>
+                <w:color w:val="363636"/>
+              </w:rPr>
+              <w:t xml:space="preserve"> optimize for player experience rather than what we think will make more money."</w:t>
+            </w:r>
+          </w:p>
+          <w:p>
+            <w:pPr>
+              <w:pStyle w:val="NormalWeb"/>
+              <w:shd w:val="clear" w:color="auto" w:fill="FFFFFF"/>
+              <w:spacing w:before="0" w:beforeAutospacing="0" w:after="450" w:afterAutospacing="0"/>
+              <w:jc w:val="center"/>
+              <w:rPr>
+                <w:rFonts w:asciiTheme="minorHAnsi" w:hAnsiTheme="minorHAnsi" w:cstheme="minorHAnsi"/>
+                <w:b/>
+                <w:bCs/>
+                <w:i/>
+                <w:iCs/>
+                <w:color w:val="4A4A4A"/>
+              </w:rPr>
+            </w:pPr>
+            <w:r>
+              <w:rPr>
+                <w:rStyle w:val="Strong"/>
+                <w:rFonts w:asciiTheme="minorHAnsi" w:hAnsiTheme="minorHAnsi" w:cstheme="minorHAnsi"/>
+                <w:b w:val="0"/>
+                <w:bCs w:val="0"/>
+                <w:i/>
+                <w:iCs/>
+                <w:color w:val="363636"/>
+              </w:rPr>
               <w:t>- Ron Carmel</w:t>
             </w:r>
           </w:p>
@@ -1246,13 +1382,49 @@
                 <w:iCs/>
                 <w:szCs w:val="22"/>
               </w:rPr>
-              <w:t>process</w:t>
+              <w:t>deliver</w:t>
             </w:r>
             <w:r>
               <w:rPr>
                 <w:szCs w:val="22"/>
               </w:rPr>
-              <w:t xml:space="preserve"> learning objective is used to assess how your team delivers it product.</w:t>
+              <w:t xml:space="preserve"> learning objective is used to assess how </w:t>
+            </w:r>
+            <w:r>
+              <w:rPr>
+                <w:szCs w:val="22"/>
+              </w:rPr>
+              <w:t>successfully your</w:t>
+            </w:r>
+            <w:r>
+              <w:rPr>
+                <w:szCs w:val="22"/>
+              </w:rPr>
+              <w:t xml:space="preserve"> team delivers </w:t>
+            </w:r>
+            <w:r>
+              <w:rPr>
+                <w:szCs w:val="22"/>
+              </w:rPr>
+              <w:t xml:space="preserve">a </w:t>
+            </w:r>
+            <w:r>
+              <w:rPr>
+                <w:szCs w:val="22"/>
+              </w:rPr>
+              <w:t>product</w:t>
+            </w:r>
+            <w:r>
+              <w:rPr>
+                <w:szCs w:val="22"/>
+              </w:rPr>
+              <w:t xml:space="preserve"> based on your own intellectual property</w:t>
+            </w:r>
+            <w:r>
+              <w:rPr>
+                <w:szCs w:val="22"/>
+              </w:rPr>
+              <w:t>.</w:t>
             </w:r>
           </w:p>
           <w:p>
@@ -1432,7 +1604,7 @@
                 <w:b/>
                 <w:bCs/>
               </w:rPr>
-              <w:t>for the Games Academy Expo</w:t>
+              <w:t>for final submission</w:t>
             </w:r>
           </w:p>
           <w:p>
@@ -1531,26 +1703,30 @@
             <w:pPr>
               <w:pStyle w:val="BodyText"/>
             </w:pPr>
-            <w:r>
-              <w:t>As a consequence of the move to online teaching we will not be running an Expo for 1</w:t>
-            </w:r>
-            <w:r>
-              <w:rPr>
-                <w:vertAlign w:val="superscript"/>
-              </w:rPr>
-              <w:t>st</w:t>
-            </w:r>
-            <w:r>
-              <w:t xml:space="preserve"> and 2</w:t>
-            </w:r>
-            <w:r>
-              <w:rPr>
-                <w:vertAlign w:val="superscript"/>
-              </w:rPr>
-              <w:t>nd</w:t>
-            </w:r>
-            <w:r>
-              <w:t xml:space="preserve"> year students. Instead you </w:t>
+            <w:proofErr w:type="gramStart"/>
+            <w:r>
+              <w:t>As a consequence of</w:t>
+            </w:r>
+            <w:proofErr w:type="gramEnd"/>
+            <w:r>
+              <w:t xml:space="preserve"> the move to online teaching we will not be running an</w:t>
+            </w:r>
+            <w:r>
+              <w:t xml:space="preserve"> a in-person Expo, this means you will not have to produce Expo promotional materials</w:t>
+            </w:r>
+            <w:r>
+              <w:t xml:space="preserve">. </w:t>
+            </w:r>
+            <w:r>
+              <w:br/>
+            </w:r>
+            <w:r>
+              <w:br/>
+            </w:r>
+            <w:bookmarkStart w:id="0" w:name="_GoBack"/>
+            <w:bookmarkEnd w:id="0"/>
+            <w:r>
+              <w:t xml:space="preserve">Instead you </w:t>
             </w:r>
             <w:r>
               <w:rPr>
@@ -2111,7 +2287,6 @@
               <w:jc w:val="both"/>
             </w:pPr>
             <w:r>
-              <w:lastRenderedPageBreak/>
               <w:t>Additional Guidance</w:t>
             </w:r>
           </w:p>
@@ -2223,7 +2398,15 @@
               <w:ind w:left="360"/>
             </w:pPr>
             <w:r>
-              <w:t>Falmouth University policy states that deadlines must only be specified on the MyFalmouth system.</w:t>
+              <w:t xml:space="preserve">Falmouth University policy states that deadlines must only be specified on the </w:t>
+            </w:r>
+            <w:proofErr w:type="spellStart"/>
+            <w:r>
+              <w:t>MyFalmouth</w:t>
+            </w:r>
+            <w:proofErr w:type="spellEnd"/>
+            <w:r>
+              <w:t xml:space="preserve"> system.</w:t>
             </w:r>
           </w:p>
           <w:p>
@@ -2812,7 +2995,25 @@
                 <w:sz w:val="16"/>
                 <w:szCs w:val="16"/>
               </w:rPr>
-              <w:t>Student has missed a large number of team meetings / SSP sessions</w:t>
+              <w:t xml:space="preserve">Student has missed </w:t>
+            </w:r>
+            <w:proofErr w:type="gramStart"/>
+            <w:r>
+              <w:rPr>
+                <w:rFonts w:asciiTheme="minorHAnsi" w:hAnsiTheme="minorHAnsi"/>
+                <w:sz w:val="16"/>
+                <w:szCs w:val="16"/>
+              </w:rPr>
+              <w:t>a large number of</w:t>
+            </w:r>
+            <w:proofErr w:type="gramEnd"/>
+            <w:r>
+              <w:rPr>
+                <w:rFonts w:asciiTheme="minorHAnsi" w:hAnsiTheme="minorHAnsi"/>
+                <w:sz w:val="16"/>
+                <w:szCs w:val="16"/>
+              </w:rPr>
+              <w:t xml:space="preserve"> team meetings / SSP sessions</w:t>
             </w:r>
           </w:p>
           <w:p>
@@ -4666,7 +4867,25 @@
                 <w:sz w:val="16"/>
                 <w:szCs w:val="16"/>
               </w:rPr>
-              <w:t>Student is generally working in a single branch with fairly successful integration to mainline</w:t>
+              <w:t xml:space="preserve">Student is generally working in a single branch with </w:t>
+            </w:r>
+            <w:proofErr w:type="gramStart"/>
+            <w:r>
+              <w:rPr>
+                <w:rFonts w:asciiTheme="minorHAnsi" w:hAnsiTheme="minorHAnsi"/>
+                <w:sz w:val="16"/>
+                <w:szCs w:val="16"/>
+              </w:rPr>
+              <w:t>fairly successful</w:t>
+            </w:r>
+            <w:proofErr w:type="gramEnd"/>
+            <w:r>
+              <w:rPr>
+                <w:rFonts w:asciiTheme="minorHAnsi" w:hAnsiTheme="minorHAnsi"/>
+                <w:sz w:val="16"/>
+                <w:szCs w:val="16"/>
+              </w:rPr>
+              <w:t xml:space="preserve"> integration to mainline</w:t>
             </w:r>
           </w:p>
           <w:p>
@@ -6050,7 +6269,25 @@
                 <w:sz w:val="16"/>
                 <w:szCs w:val="16"/>
               </w:rPr>
-              <w:t>A small subset of the game components work well together to create a coherent experience, but they are stymied by the overall experience of discordance between components leading to a generally awkward experience for players.</w:t>
+              <w:t xml:space="preserve">A small subset of the game components </w:t>
+            </w:r>
+            <w:proofErr w:type="gramStart"/>
+            <w:r>
+              <w:rPr>
+                <w:rFonts w:asciiTheme="minorHAnsi" w:hAnsiTheme="minorHAnsi"/>
+                <w:sz w:val="16"/>
+                <w:szCs w:val="16"/>
+              </w:rPr>
+              <w:t>work</w:t>
+            </w:r>
+            <w:proofErr w:type="gramEnd"/>
+            <w:r>
+              <w:rPr>
+                <w:rFonts w:asciiTheme="minorHAnsi" w:hAnsiTheme="minorHAnsi"/>
+                <w:sz w:val="16"/>
+                <w:szCs w:val="16"/>
+              </w:rPr>
+              <w:t xml:space="preserve"> well together to create a coherent experience, but they are stymied by the overall experience of discordance between components leading to a generally awkward experience for players.</w:t>
             </w:r>
           </w:p>
         </w:tc>
@@ -6073,7 +6310,25 @@
                 <w:sz w:val="16"/>
                 <w:szCs w:val="16"/>
               </w:rPr>
-              <w:t>A core of the game components work well together to create a coherent experience.</w:t>
+              <w:t xml:space="preserve">A core of the game components </w:t>
+            </w:r>
+            <w:proofErr w:type="gramStart"/>
+            <w:r>
+              <w:rPr>
+                <w:rFonts w:asciiTheme="minorHAnsi" w:hAnsiTheme="minorHAnsi"/>
+                <w:sz w:val="16"/>
+                <w:szCs w:val="16"/>
+              </w:rPr>
+              <w:t>work</w:t>
+            </w:r>
+            <w:proofErr w:type="gramEnd"/>
+            <w:r>
+              <w:rPr>
+                <w:rFonts w:asciiTheme="minorHAnsi" w:hAnsiTheme="minorHAnsi"/>
+                <w:sz w:val="16"/>
+                <w:szCs w:val="16"/>
+              </w:rPr>
+              <w:t xml:space="preserve"> well together to create a coherent experience.</w:t>
             </w:r>
           </w:p>
           <w:p>
@@ -7853,8 +8108,6 @@
               </w:rPr>
               <w:t>The page feels like the game should be released for free.</w:t>
             </w:r>
-            <w:bookmarkStart w:id="0" w:name="_GoBack"/>
-            <w:bookmarkEnd w:id="0"/>
           </w:p>
         </w:tc>
         <w:tc>
@@ -7933,23 +8186,7 @@
                 <w:sz w:val="16"/>
                 <w:szCs w:val="16"/>
               </w:rPr>
-              <w:t>The page feels like a small Indie studio and the audience would likely pay around $</w:t>
-            </w:r>
-            <w:r>
-              <w:rPr>
-                <w:rFonts w:asciiTheme="minorHAnsi" w:hAnsiTheme="minorHAnsi"/>
-                <w:sz w:val="16"/>
-                <w:szCs w:val="16"/>
-              </w:rPr>
-              <w:t>2</w:t>
-            </w:r>
-            <w:r>
-              <w:rPr>
-                <w:rFonts w:asciiTheme="minorHAnsi" w:hAnsiTheme="minorHAnsi"/>
-                <w:sz w:val="16"/>
-                <w:szCs w:val="16"/>
-              </w:rPr>
-              <w:t xml:space="preserve"> for the game.</w:t>
+              <w:t>The page feels like a small Indie studio and the audience would likely pay around $2 for the game.</w:t>
             </w:r>
           </w:p>
         </w:tc>
@@ -8017,30 +8254,7 @@
                 <w:szCs w:val="16"/>
               </w:rPr>
               <w:br/>
-            </w:r>
-            <w:r>
-              <w:rPr>
-                <w:rFonts w:asciiTheme="minorHAnsi" w:hAnsiTheme="minorHAnsi"/>
-                <w:sz w:val="16"/>
-                <w:szCs w:val="16"/>
-              </w:rPr>
-              <w:t xml:space="preserve">The page feels like a small Indie studio and the audience would likely pay </w:t>
-            </w:r>
-            <w:r>
-              <w:rPr>
-                <w:rFonts w:asciiTheme="minorHAnsi" w:hAnsiTheme="minorHAnsi"/>
-                <w:sz w:val="16"/>
-                <w:szCs w:val="16"/>
-              </w:rPr>
-              <w:t>around</w:t>
-            </w:r>
-            <w:r>
-              <w:rPr>
-                <w:rFonts w:asciiTheme="minorHAnsi" w:hAnsiTheme="minorHAnsi"/>
-                <w:sz w:val="16"/>
-                <w:szCs w:val="16"/>
-              </w:rPr>
-              <w:t xml:space="preserve"> $5 for the game.</w:t>
+              <w:t>The page feels like a small Indie studio and the audience would likely pay around $5 for the game.</w:t>
             </w:r>
           </w:p>
         </w:tc>
@@ -8268,23 +8482,7 @@
                 <w:sz w:val="16"/>
                 <w:szCs w:val="16"/>
               </w:rPr>
-              <w:t xml:space="preserve">The page feels like a larger Indie studio and the audience would likely pay </w:t>
-            </w:r>
-            <w:r>
-              <w:rPr>
-                <w:rFonts w:asciiTheme="minorHAnsi" w:hAnsiTheme="minorHAnsi"/>
-                <w:sz w:val="16"/>
-                <w:szCs w:val="16"/>
-              </w:rPr>
-              <w:t xml:space="preserve">over </w:t>
-            </w:r>
-            <w:r>
-              <w:rPr>
-                <w:rFonts w:asciiTheme="minorHAnsi" w:hAnsiTheme="minorHAnsi"/>
-                <w:sz w:val="16"/>
-                <w:szCs w:val="16"/>
-              </w:rPr>
-              <w:t>$10 for the game</w:t>
+              <w:t>The page feels like a larger Indie studio and the audience would likely pay over $10 for the game</w:t>
             </w:r>
           </w:p>
         </w:tc>
@@ -8637,7 +8835,25 @@
                 <w:sz w:val="16"/>
                 <w:szCs w:val="16"/>
               </w:rPr>
-              <w:t>Marketing materials presented are fairly coherent.</w:t>
+              <w:t xml:space="preserve">Marketing materials presented are </w:t>
+            </w:r>
+            <w:proofErr w:type="gramStart"/>
+            <w:r>
+              <w:rPr>
+                <w:rFonts w:asciiTheme="minorHAnsi" w:hAnsiTheme="minorHAnsi"/>
+                <w:sz w:val="16"/>
+                <w:szCs w:val="16"/>
+              </w:rPr>
+              <w:t>fairly coherent</w:t>
+            </w:r>
+            <w:proofErr w:type="gramEnd"/>
+            <w:r>
+              <w:rPr>
+                <w:rFonts w:asciiTheme="minorHAnsi" w:hAnsiTheme="minorHAnsi"/>
+                <w:sz w:val="16"/>
+                <w:szCs w:val="16"/>
+              </w:rPr>
+              <w:t>.</w:t>
             </w:r>
           </w:p>
           <w:p>
@@ -9036,8 +9252,13 @@
       <w:pStyle w:val="Footer"/>
       <w:jc w:val="right"/>
     </w:pPr>
+    <w:proofErr w:type="spellStart"/>
     <w:r>
-      <w:t>cont…</w:t>
+      <w:t>cont</w:t>
+    </w:r>
+    <w:proofErr w:type="spellEnd"/>
+    <w:r>
+      <w:t>…</w:t>
     </w:r>
   </w:p>
 </w:ftr>
@@ -14267,7 +14488,7 @@
 </file>
 
 <file path=customXml/itemProps1.xml><?xml version="1.0" encoding="utf-8"?>
-<ds:datastoreItem xmlns:ds="http://schemas.openxmlformats.org/officeDocument/2006/customXml" ds:itemID="{EBE2EF33-BA78-4474-92EE-589A1321E040}">
+<ds:datastoreItem xmlns:ds="http://schemas.openxmlformats.org/officeDocument/2006/customXml" ds:itemID="{E674B5DD-1327-4352-BE40-3038FEEDDB2B}">
   <ds:schemaRefs>
     <ds:schemaRef ds:uri="http://schemas.openxmlformats.org/officeDocument/2006/bibliography"/>
   </ds:schemaRefs>

</xml_diff>

<commit_message>
PDF generated Third year briefs
</commit_message>
<xml_diff>
--- a/GAM330/2/2019-20-gam330-assignment-2-brief.docx
+++ b/GAM330/2/2019-20-gam330-assignment-2-brief.docx
@@ -692,19 +692,31 @@
               <w:rPr>
                 <w:noProof/>
               </w:rPr>
+              <w:instrText xml:space="preserve"> INCLUDEPICTURE  "https://encrypted-tbn0.gstatic.com/images?q=tbn:ANd9GcS0oMo50big2O6ysQEyySaF8tdBSWrkMra-tJZGpBOlotmqtKApng" \* MERGEFORMATINET </w:instrText>
+            </w:r>
+            <w:r>
+              <w:rPr>
+                <w:noProof/>
+              </w:rPr>
+              <w:fldChar w:fldCharType="separate"/>
+            </w:r>
+            <w:r>
+              <w:rPr>
+                <w:noProof/>
+              </w:rPr>
+              <w:fldChar w:fldCharType="begin"/>
+            </w:r>
+            <w:r>
+              <w:rPr>
+                <w:noProof/>
+              </w:rPr>
               <w:instrText xml:space="preserve"> </w:instrText>
             </w:r>
             <w:r>
               <w:rPr>
                 <w:noProof/>
               </w:rPr>
-              <w:instrText>INCLUDEPICTURE  "https://encrypted-tbn0.</w:instrText>
-            </w:r>
-            <w:r>
-              <w:rPr>
-                <w:noProof/>
-              </w:rPr>
-              <w:instrText>gstatic.com/images?q=tbn:ANd9GcS0oMo50big2O6ysQEyySaF8tdBSWrkMra-tJZGpBOlotmqtKApng" \* MERGEFORMATINET</w:instrText>
+              <w:instrText>INCLUDEPICTURE  "https://encrypted-tbn0.gstatic.com/images?q=tbn:ANd9GcS0oMo50big2O6ysQEyySaF8tdBSWrkMra-tJZGpBOlotmqtKApng" \* MERGEFORMATINET</w:instrText>
             </w:r>
             <w:r>
               <w:rPr>
@@ -727,6 +739,12 @@
                   <v:imagedata r:id="rId10" r:href="rId11"/>
                 </v:shape>
               </w:pict>
+            </w:r>
+            <w:r>
+              <w:rPr>
+                <w:noProof/>
+              </w:rPr>
+              <w:fldChar w:fldCharType="end"/>
             </w:r>
             <w:r>
               <w:rPr>
@@ -1100,19 +1118,31 @@
               <w:rPr>
                 <w:noProof/>
               </w:rPr>
+              <w:instrText xml:space="preserve"> INCLUDEPICTURE  "https://encrypted-tbn0.gstatic.com/images?q=tbn:ANd9GcRxv9iMOOso5joceMOrGNsGn2KwE6geIjZgV7-2kozk1DYs0Cns" \* MERGEFORMATINET </w:instrText>
+            </w:r>
+            <w:r>
+              <w:rPr>
+                <w:noProof/>
+              </w:rPr>
+              <w:fldChar w:fldCharType="separate"/>
+            </w:r>
+            <w:r>
+              <w:rPr>
+                <w:noProof/>
+              </w:rPr>
+              <w:fldChar w:fldCharType="begin"/>
+            </w:r>
+            <w:r>
+              <w:rPr>
+                <w:noProof/>
+              </w:rPr>
               <w:instrText xml:space="preserve"> </w:instrText>
             </w:r>
             <w:r>
               <w:rPr>
                 <w:noProof/>
               </w:rPr>
-              <w:instrText>INCLUDEPICTURE  "https</w:instrText>
-            </w:r>
-            <w:r>
-              <w:rPr>
-                <w:noProof/>
-              </w:rPr>
-              <w:instrText>://encrypted-tbn0.gstatic.com/images?q=tbn:ANd9GcRxv9iMOOso5joceMOrGNsGn2KwE6geIjZgV7-2kozk1DYs0Cns" \* MERGEFORMATINET</w:instrText>
+              <w:instrText>INCLUDEPICTURE  "https://encrypted-tbn0.gstatic.com/images?q=tbn:ANd9GcRxv9iMOOso5joceMOrGNsGn2KwE6geIjZgV7-2kozk1DYs0Cns" \* MERGEFORMATINET</w:instrText>
             </w:r>
             <w:r>
               <w:rPr>
@@ -1135,6 +1165,12 @@
                   <v:imagedata r:id="rId12" r:href="rId13"/>
                 </v:shape>
               </w:pict>
+            </w:r>
+            <w:r>
+              <w:rPr>
+                <w:noProof/>
+              </w:rPr>
+              <w:fldChar w:fldCharType="end"/>
             </w:r>
             <w:r>
               <w:rPr>
@@ -1612,7 +1648,7 @@
               <w:pStyle w:val="BodyText"/>
             </w:pPr>
             <w:r>
-              <w:t>Between timetabled supervision meetings, your team will have allocated space in the Academy to work together and you will have access to staff through the supervised studio practice sessions who will be able to give informal feedback concerning the status and implementation approaches of your project.</w:t>
+              <w:t>Between timetabled supervision meetings, you will have access to staff through the supervised studio practice sessions who will be able to give informal feedback concerning the status and implementation approaches of your project.</w:t>
             </w:r>
           </w:p>
           <w:p>
@@ -1636,9 +1672,15 @@
           <w:p>
             <w:pPr>
               <w:pStyle w:val="BodyText"/>
-            </w:pPr>
-            <w:r>
-              <w:t xml:space="preserve">Please remember to ‘TAP’ your card in for the sessions you attend to ensure that your attendance is recorded. </w:t>
+              <w:rPr>
+                <w:szCs w:val="22"/>
+              </w:rPr>
+            </w:pPr>
+            <w:r>
+              <w:rPr>
+                <w:szCs w:val="22"/>
+              </w:rPr>
+              <w:t>In these sessions you will be able to ask for and receive informal feedback concerning the status and implementation approaches of your project.</w:t>
             </w:r>
           </w:p>
           <w:p>
@@ -1649,21 +1691,19 @@
           <w:p>
             <w:pPr>
               <w:pStyle w:val="BodyText"/>
-              <w:rPr>
-                <w:szCs w:val="22"/>
-              </w:rPr>
-            </w:pPr>
-            <w:r>
-              <w:rPr>
-                <w:szCs w:val="22"/>
-              </w:rPr>
-              <w:t>In these sessions you will be able to ask for and receive informal feedback concerning the status and implementation approaches of your project.</w:t>
-            </w:r>
+            </w:pPr>
           </w:p>
           <w:p>
             <w:pPr>
               <w:pStyle w:val="BodyText"/>
             </w:pPr>
+          </w:p>
+          <w:p>
+            <w:pPr>
+              <w:pStyle w:val="BodyText"/>
+            </w:pPr>
+            <w:bookmarkStart w:id="0" w:name="_GoBack"/>
+            <w:bookmarkEnd w:id="0"/>
           </w:p>
           <w:p>
             <w:pPr>
@@ -1680,6 +1720,7 @@
               <w:jc w:val="both"/>
             </w:pPr>
             <w:r>
+              <w:lastRenderedPageBreak/>
               <w:t>Part C</w:t>
             </w:r>
           </w:p>
@@ -1723,8 +1764,6 @@
             <w:r>
               <w:br/>
             </w:r>
-            <w:bookmarkStart w:id="0" w:name="_GoBack"/>
-            <w:bookmarkEnd w:id="0"/>
             <w:r>
               <w:t xml:space="preserve">Instead you </w:t>
             </w:r>
@@ -14488,7 +14527,7 @@
 </file>
 
 <file path=customXml/itemProps1.xml><?xml version="1.0" encoding="utf-8"?>
-<ds:datastoreItem xmlns:ds="http://schemas.openxmlformats.org/officeDocument/2006/customXml" ds:itemID="{E674B5DD-1327-4352-BE40-3038FEEDDB2B}">
+<ds:datastoreItem xmlns:ds="http://schemas.openxmlformats.org/officeDocument/2006/customXml" ds:itemID="{6FC3F195-2A9B-49DA-ABA0-6FDB9234D61E}">
   <ds:schemaRefs>
     <ds:schemaRef ds:uri="http://schemas.openxmlformats.org/officeDocument/2006/bibliography"/>
   </ds:schemaRefs>

</xml_diff>